<commit_message>
Agregados archivos banco y reserva con hilos
</commit_message>
<xml_diff>
--- a/Informe.docx
+++ b/Informe.docx
@@ -1514,40 +1514,98 @@
           <w:sz w:val="24"/>
           <w:szCs w:val="24"/>
         </w:rPr>
-        <w:t>Sustitución: dirty y referencia</w:t>
-      </w:r>
-    </w:p>
-    <w:p>
-      <w:pPr>
-        <w:rPr>
-          <w:rFonts w:ascii="Arial" w:hAnsi="Arial" w:cs="Arial"/>
-          <w:sz w:val="24"/>
-          <w:szCs w:val="24"/>
-        </w:rPr>
-      </w:pPr>
-      <w:r>
-        <w:rPr>
-          <w:rFonts w:ascii="Arial" w:hAnsi="Arial" w:cs="Arial"/>
-          <w:sz w:val="24"/>
-          <w:szCs w:val="24"/>
-        </w:rPr>
-        <w:t>Cantidad de páginas: 2GB / 8KB = 262.144 = 2^18, 18 bits para direccionar la página</w:t>
-      </w:r>
-    </w:p>
-    <w:p>
-      <w:pPr>
-        <w:rPr>
-          <w:rFonts w:ascii="Arial" w:hAnsi="Arial" w:cs="Arial"/>
-          <w:sz w:val="24"/>
-          <w:szCs w:val="24"/>
-        </w:rPr>
-      </w:pPr>
-      <w:r>
-        <w:rPr>
-          <w:rFonts w:ascii="Arial" w:hAnsi="Arial" w:cs="Arial"/>
-          <w:sz w:val="24"/>
-          <w:szCs w:val="24"/>
-        </w:rPr>
+        <w:t>Bits que especifican la s</w:t>
+      </w:r>
+      <w:r>
+        <w:rPr>
+          <w:rFonts w:ascii="Arial" w:hAnsi="Arial" w:cs="Arial"/>
+          <w:sz w:val="24"/>
+          <w:szCs w:val="24"/>
+        </w:rPr>
+        <w:t xml:space="preserve">ustitución: </w:t>
+      </w:r>
+    </w:p>
+    <w:p>
+      <w:pPr>
+        <w:pStyle w:val="Prrafodelista"/>
+        <w:numPr>
+          <w:ilvl w:val="0"/>
+          <w:numId w:val="3"/>
+        </w:numPr>
+        <w:rPr>
+          <w:rFonts w:ascii="Arial" w:hAnsi="Arial" w:cs="Arial"/>
+          <w:sz w:val="24"/>
+          <w:szCs w:val="24"/>
+        </w:rPr>
+      </w:pPr>
+      <w:r>
+        <w:rPr>
+          <w:rFonts w:ascii="Arial" w:hAnsi="Arial" w:cs="Arial"/>
+          <w:sz w:val="24"/>
+          <w:szCs w:val="24"/>
+        </w:rPr>
+        <w:t>Valido</w:t>
+      </w:r>
+    </w:p>
+    <w:p>
+      <w:pPr>
+        <w:pStyle w:val="Prrafodelista"/>
+        <w:numPr>
+          <w:ilvl w:val="0"/>
+          <w:numId w:val="3"/>
+        </w:numPr>
+        <w:rPr>
+          <w:rFonts w:ascii="Arial" w:hAnsi="Arial" w:cs="Arial"/>
+          <w:sz w:val="24"/>
+          <w:szCs w:val="24"/>
+        </w:rPr>
+      </w:pPr>
+      <w:r>
+        <w:rPr>
+          <w:rFonts w:ascii="Arial" w:hAnsi="Arial" w:cs="Arial"/>
+          <w:sz w:val="24"/>
+          <w:szCs w:val="24"/>
+        </w:rPr>
+        <w:t>Referencia</w:t>
+      </w:r>
+    </w:p>
+    <w:p>
+      <w:pPr>
+        <w:pStyle w:val="Prrafodelista"/>
+        <w:numPr>
+          <w:ilvl w:val="0"/>
+          <w:numId w:val="3"/>
+        </w:numPr>
+        <w:rPr>
+          <w:rFonts w:ascii="Arial" w:hAnsi="Arial" w:cs="Arial"/>
+          <w:sz w:val="24"/>
+          <w:szCs w:val="24"/>
+        </w:rPr>
+      </w:pPr>
+      <w:r>
+        <w:rPr>
+          <w:rFonts w:ascii="Arial" w:hAnsi="Arial" w:cs="Arial"/>
+          <w:sz w:val="24"/>
+          <w:szCs w:val="24"/>
+        </w:rPr>
+        <w:t>Modificado</w:t>
+      </w:r>
+    </w:p>
+    <w:p>
+      <w:pPr>
+        <w:rPr>
+          <w:rFonts w:ascii="Arial" w:hAnsi="Arial" w:cs="Arial"/>
+          <w:sz w:val="24"/>
+          <w:szCs w:val="24"/>
+        </w:rPr>
+      </w:pPr>
+      <w:r>
+        <w:rPr>
+          <w:rFonts w:ascii="Arial" w:hAnsi="Arial" w:cs="Arial"/>
+          <w:sz w:val="24"/>
+          <w:szCs w:val="24"/>
+        </w:rPr>
+        <w:lastRenderedPageBreak/>
         <w:t>Cantidad de frames: 256MB / 8KB = 32.768 = 2^15, 15 bits para direccionar al marco de página.</w:t>
       </w:r>
     </w:p>

</xml_diff>

<commit_message>
Agregado punto 1)b, banco con procesos
</commit_message>
<xml_diff>
--- a/Informe.docx
+++ b/Informe.docx
@@ -894,7 +894,25 @@
           <w:szCs w:val="24"/>
         </w:rPr>
         <w:lastRenderedPageBreak/>
-        <w:t>1.1 Procesos, threads y Comunicación</w:t>
+        <w:t xml:space="preserve">1.1 Procesos, </w:t>
+      </w:r>
+      <w:proofErr w:type="spellStart"/>
+      <w:r>
+        <w:rPr>
+          <w:rFonts w:ascii="Arial" w:hAnsi="Arial" w:cs="Arial"/>
+          <w:sz w:val="24"/>
+          <w:szCs w:val="24"/>
+        </w:rPr>
+        <w:t>threads</w:t>
+      </w:r>
+      <w:proofErr w:type="spellEnd"/>
+      <w:r>
+        <w:rPr>
+          <w:rFonts w:ascii="Arial" w:hAnsi="Arial" w:cs="Arial"/>
+          <w:sz w:val="24"/>
+          <w:szCs w:val="24"/>
+        </w:rPr>
+        <w:t xml:space="preserve"> y Comunicación</w:t>
       </w:r>
     </w:p>
     <w:p>
@@ -919,15 +937,51 @@
           <w:sz w:val="24"/>
           <w:szCs w:val="24"/>
         </w:rPr>
-        <w:t xml:space="preserve"> la implementación del banco simula la llegada de clientes de diferentes tipos, cuya elección es al azar. En primer lugar pasan por una mesa de entrada, la cuál tiene una capacidad máxima, y a partir de allí son distribuidos hacia 3 filas, una por cada tipo las cuáles también cuentan con capacidad limitada, en la que esperan a ser atendidos. Al finalizar su atención, se retiran. Además, se encuentran disponibles empleados, todos ellos pueden atender a clientes de tipo político, que además deben ser tratados con prioridad, y luego cada uno se dedica a un tipo específico, ya sea clientes comunes o empresas.</w:t>
-      </w:r>
-      <w:r>
-        <w:rPr>
-          <w:rFonts w:ascii="Arial" w:hAnsi="Arial" w:cs="Arial"/>
-          <w:sz w:val="24"/>
-          <w:szCs w:val="24"/>
-        </w:rPr>
-        <w:t xml:space="preserve"> Estos empleados verifican si tienen trabajo y sino descansan hasta ser despertados por el arribo de un nuevo cliente. </w:t>
+        <w:t xml:space="preserve"> la implementación del banco simula la llegada de clientes de diferentes tipos, cuya elección es al azar. En primer lugar pasan por una mesa de entrada, la </w:t>
+      </w:r>
+      <w:proofErr w:type="spellStart"/>
+      <w:r>
+        <w:rPr>
+          <w:rFonts w:ascii="Arial" w:hAnsi="Arial" w:cs="Arial"/>
+          <w:sz w:val="24"/>
+          <w:szCs w:val="24"/>
+        </w:rPr>
+        <w:t>cuál</w:t>
+      </w:r>
+      <w:proofErr w:type="spellEnd"/>
+      <w:r>
+        <w:rPr>
+          <w:rFonts w:ascii="Arial" w:hAnsi="Arial" w:cs="Arial"/>
+          <w:sz w:val="24"/>
+          <w:szCs w:val="24"/>
+        </w:rPr>
+        <w:t xml:space="preserve"> tiene una capacidad máxima, y a partir de allí son distribuidos hacia 3 filas, una por cada tipo las cuáles también cuentan con capacidad limitada, en la que esperan a ser atendidos. Al finalizar su atención, se retiran. Además, se encuentran disponibles empleados, todos ellos pueden atender a clientes de tipo político, que además deben ser tratados con prioridad, y luego cada uno se dedica a un tipo específico, ya sea clientes comunes o empresas.</w:t>
+      </w:r>
+      <w:r>
+        <w:rPr>
+          <w:rFonts w:ascii="Arial" w:hAnsi="Arial" w:cs="Arial"/>
+          <w:sz w:val="24"/>
+          <w:szCs w:val="24"/>
+        </w:rPr>
+        <w:t xml:space="preserve"> Estos empleados verifican si tienen trabajo y </w:t>
+      </w:r>
+      <w:proofErr w:type="spellStart"/>
+      <w:r>
+        <w:rPr>
+          <w:rFonts w:ascii="Arial" w:hAnsi="Arial" w:cs="Arial"/>
+          <w:sz w:val="24"/>
+          <w:szCs w:val="24"/>
+        </w:rPr>
+        <w:t>sino</w:t>
+      </w:r>
+      <w:proofErr w:type="spellEnd"/>
+      <w:r>
+        <w:rPr>
+          <w:rFonts w:ascii="Arial" w:hAnsi="Arial" w:cs="Arial"/>
+          <w:sz w:val="24"/>
+          <w:szCs w:val="24"/>
+        </w:rPr>
+        <w:t xml:space="preserve"> descansan hasta ser despertados por el arribo de un nuevo cliente. </w:t>
       </w:r>
     </w:p>
     <w:p>
@@ -982,15 +1036,51 @@
           <w:sz w:val="24"/>
           <w:szCs w:val="24"/>
         </w:rPr>
-        <w:t xml:space="preserve"> es con un hilo por cada uno, la exclusión mutua en la mesa de entrada es modelada con un mutex y cada una de las 3 filas es implementada con un semáforo. </w:t>
-      </w:r>
-      <w:r>
-        <w:rPr>
-          <w:rFonts w:ascii="Arial" w:hAnsi="Arial" w:cs="Arial"/>
-          <w:sz w:val="24"/>
-          <w:szCs w:val="24"/>
-        </w:rPr>
-        <w:t>Los empleados también son sincronizados con un mutex para no permitir que un cliente sea atendido por más de un empleado.</w:t>
+        <w:t xml:space="preserve"> es con un hilo por cada uno, la exclusión mutua en la mesa de entrada es modelada con un </w:t>
+      </w:r>
+      <w:proofErr w:type="spellStart"/>
+      <w:r>
+        <w:rPr>
+          <w:rFonts w:ascii="Arial" w:hAnsi="Arial" w:cs="Arial"/>
+          <w:sz w:val="24"/>
+          <w:szCs w:val="24"/>
+        </w:rPr>
+        <w:t>mutex</w:t>
+      </w:r>
+      <w:proofErr w:type="spellEnd"/>
+      <w:r>
+        <w:rPr>
+          <w:rFonts w:ascii="Arial" w:hAnsi="Arial" w:cs="Arial"/>
+          <w:sz w:val="24"/>
+          <w:szCs w:val="24"/>
+        </w:rPr>
+        <w:t xml:space="preserve"> y cada una de las 3 filas es implementada con un semáforo. </w:t>
+      </w:r>
+      <w:r>
+        <w:rPr>
+          <w:rFonts w:ascii="Arial" w:hAnsi="Arial" w:cs="Arial"/>
+          <w:sz w:val="24"/>
+          <w:szCs w:val="24"/>
+        </w:rPr>
+        <w:t xml:space="preserve">Los empleados también son sincronizados con un </w:t>
+      </w:r>
+      <w:proofErr w:type="spellStart"/>
+      <w:r>
+        <w:rPr>
+          <w:rFonts w:ascii="Arial" w:hAnsi="Arial" w:cs="Arial"/>
+          <w:sz w:val="24"/>
+          <w:szCs w:val="24"/>
+        </w:rPr>
+        <w:t>mutex</w:t>
+      </w:r>
+      <w:proofErr w:type="spellEnd"/>
+      <w:r>
+        <w:rPr>
+          <w:rFonts w:ascii="Arial" w:hAnsi="Arial" w:cs="Arial"/>
+          <w:sz w:val="24"/>
+          <w:szCs w:val="24"/>
+        </w:rPr>
+        <w:t xml:space="preserve"> para no permitir que un cliente sea atendido por más de un empleado.</w:t>
       </w:r>
     </w:p>
     <w:p>
@@ -1054,13 +1144,23 @@
           <w:szCs w:val="24"/>
         </w:rPr>
       </w:pPr>
-      <w:r>
-        <w:rPr>
-          <w:rFonts w:ascii="Arial" w:hAnsi="Arial" w:cs="Arial"/>
-          <w:sz w:val="24"/>
-          <w:szCs w:val="24"/>
-        </w:rPr>
-        <w:t xml:space="preserve">Minishell: </w:t>
+      <w:proofErr w:type="spellStart"/>
+      <w:r>
+        <w:rPr>
+          <w:rFonts w:ascii="Arial" w:hAnsi="Arial" w:cs="Arial"/>
+          <w:sz w:val="24"/>
+          <w:szCs w:val="24"/>
+        </w:rPr>
+        <w:t>Minishell</w:t>
+      </w:r>
+      <w:proofErr w:type="spellEnd"/>
+      <w:r>
+        <w:rPr>
+          <w:rFonts w:ascii="Arial" w:hAnsi="Arial" w:cs="Arial"/>
+          <w:sz w:val="24"/>
+          <w:szCs w:val="24"/>
+        </w:rPr>
+        <w:t xml:space="preserve">: </w:t>
       </w:r>
     </w:p>
     <w:p>
@@ -1135,7 +1235,61 @@
           <w:sz w:val="24"/>
           <w:szCs w:val="24"/>
         </w:rPr>
-        <w:t>podría haber sido modelada con la utilización de un único “print(C)”, pero llevaría a una secuencia de waits y signal entre los 4 semáforos que no creemos que sea justificada por la simplicidad de la solución propuesta.</w:t>
+        <w:t>podría haber sido modelada con la utilización de un único “</w:t>
+      </w:r>
+      <w:proofErr w:type="spellStart"/>
+      <w:r>
+        <w:rPr>
+          <w:rFonts w:ascii="Arial" w:hAnsi="Arial" w:cs="Arial"/>
+          <w:sz w:val="24"/>
+          <w:szCs w:val="24"/>
+        </w:rPr>
+        <w:t>print</w:t>
+      </w:r>
+      <w:proofErr w:type="spellEnd"/>
+      <w:r>
+        <w:rPr>
+          <w:rFonts w:ascii="Arial" w:hAnsi="Arial" w:cs="Arial"/>
+          <w:sz w:val="24"/>
+          <w:szCs w:val="24"/>
+        </w:rPr>
+        <w:t xml:space="preserve">(C)”, pero llevaría a una secuencia de </w:t>
+      </w:r>
+      <w:proofErr w:type="spellStart"/>
+      <w:r>
+        <w:rPr>
+          <w:rFonts w:ascii="Arial" w:hAnsi="Arial" w:cs="Arial"/>
+          <w:sz w:val="24"/>
+          <w:szCs w:val="24"/>
+        </w:rPr>
+        <w:t>waits</w:t>
+      </w:r>
+      <w:proofErr w:type="spellEnd"/>
+      <w:r>
+        <w:rPr>
+          <w:rFonts w:ascii="Arial" w:hAnsi="Arial" w:cs="Arial"/>
+          <w:sz w:val="24"/>
+          <w:szCs w:val="24"/>
+        </w:rPr>
+        <w:t xml:space="preserve"> y </w:t>
+      </w:r>
+      <w:proofErr w:type="spellStart"/>
+      <w:r>
+        <w:rPr>
+          <w:rFonts w:ascii="Arial" w:hAnsi="Arial" w:cs="Arial"/>
+          <w:sz w:val="24"/>
+          <w:szCs w:val="24"/>
+        </w:rPr>
+        <w:t>signal</w:t>
+      </w:r>
+      <w:proofErr w:type="spellEnd"/>
+      <w:r>
+        <w:rPr>
+          <w:rFonts w:ascii="Arial" w:hAnsi="Arial" w:cs="Arial"/>
+          <w:sz w:val="24"/>
+          <w:szCs w:val="24"/>
+        </w:rPr>
+        <w:t xml:space="preserve"> entre los 4 semáforos que no creemos que sea justificada por la simplicidad de la solución propuesta.</w:t>
       </w:r>
     </w:p>
     <w:p>
@@ -1411,24 +1565,98 @@
           <w:sz w:val="24"/>
           <w:szCs w:val="24"/>
         </w:rPr>
-        <w:t>Tamaño de página = Tamaño frame: 8KB, offset: log2(8KB) = 13</w:t>
-      </w:r>
-    </w:p>
-    <w:p>
-      <w:pPr>
-        <w:rPr>
-          <w:rFonts w:ascii="Arial" w:hAnsi="Arial" w:cs="Arial"/>
-          <w:sz w:val="24"/>
-          <w:szCs w:val="24"/>
-        </w:rPr>
-      </w:pPr>
-      <w:r>
-        <w:rPr>
-          <w:rFonts w:ascii="Arial" w:hAnsi="Arial" w:cs="Arial"/>
-          <w:sz w:val="24"/>
-          <w:szCs w:val="24"/>
-        </w:rPr>
-        <w:t>Cantidad de páginas: 2GB / 8KB = 262.144 = 2^18, 18 bits para direccionar la página</w:t>
+        <w:t xml:space="preserve">Tamaño de página = Tamaño </w:t>
+      </w:r>
+      <w:proofErr w:type="spellStart"/>
+      <w:r>
+        <w:rPr>
+          <w:rFonts w:ascii="Arial" w:hAnsi="Arial" w:cs="Arial"/>
+          <w:sz w:val="24"/>
+          <w:szCs w:val="24"/>
+        </w:rPr>
+        <w:t>frame</w:t>
+      </w:r>
+      <w:proofErr w:type="spellEnd"/>
+      <w:r>
+        <w:rPr>
+          <w:rFonts w:ascii="Arial" w:hAnsi="Arial" w:cs="Arial"/>
+          <w:sz w:val="24"/>
+          <w:szCs w:val="24"/>
+        </w:rPr>
+        <w:t>: 8KB, offset: log2(8KB) = 13</w:t>
+      </w:r>
+    </w:p>
+    <w:p>
+      <w:pPr>
+        <w:rPr>
+          <w:rFonts w:ascii="Arial" w:hAnsi="Arial" w:cs="Arial"/>
+          <w:sz w:val="24"/>
+          <w:szCs w:val="24"/>
+        </w:rPr>
+      </w:pPr>
+      <w:r>
+        <w:rPr>
+          <w:rFonts w:ascii="Arial" w:hAnsi="Arial" w:cs="Arial"/>
+          <w:sz w:val="24"/>
+          <w:szCs w:val="24"/>
+        </w:rPr>
+        <w:t xml:space="preserve">Cantidad de páginas: </w:t>
+      </w:r>
+      <w:r>
+        <w:rPr>
+          <w:rFonts w:ascii="Arial" w:hAnsi="Arial" w:cs="Arial"/>
+          <w:sz w:val="24"/>
+          <w:szCs w:val="24"/>
+        </w:rPr>
+        <w:t>256MB</w:t>
+      </w:r>
+      <w:r>
+        <w:rPr>
+          <w:rFonts w:ascii="Arial" w:hAnsi="Arial" w:cs="Arial"/>
+          <w:sz w:val="24"/>
+          <w:szCs w:val="24"/>
+        </w:rPr>
+        <w:t xml:space="preserve"> / 8KB = </w:t>
+      </w:r>
+      <w:r>
+        <w:rPr>
+          <w:rFonts w:ascii="Arial" w:hAnsi="Arial" w:cs="Arial"/>
+          <w:sz w:val="24"/>
+          <w:szCs w:val="24"/>
+        </w:rPr>
+        <w:t>32.768 = 2^15</w:t>
+      </w:r>
+      <w:r>
+        <w:rPr>
+          <w:rFonts w:ascii="Arial" w:hAnsi="Arial" w:cs="Arial"/>
+          <w:sz w:val="24"/>
+          <w:szCs w:val="24"/>
+        </w:rPr>
+        <w:t xml:space="preserve">, </w:t>
+      </w:r>
+      <w:r>
+        <w:rPr>
+          <w:rFonts w:ascii="Arial" w:hAnsi="Arial" w:cs="Arial"/>
+          <w:sz w:val="24"/>
+          <w:szCs w:val="24"/>
+        </w:rPr>
+        <w:t>1</w:t>
+      </w:r>
+      <w:r>
+        <w:rPr>
+          <w:rFonts w:ascii="Arial" w:hAnsi="Arial" w:cs="Arial"/>
+          <w:sz w:val="24"/>
+          <w:szCs w:val="24"/>
+        </w:rPr>
+        <w:t>5</w:t>
+      </w:r>
+      <w:r>
+        <w:rPr>
+          <w:rFonts w:ascii="Arial" w:hAnsi="Arial" w:cs="Arial"/>
+          <w:sz w:val="24"/>
+          <w:szCs w:val="24"/>
+        </w:rPr>
+        <w:t xml:space="preserve"> bits para direccionar la página</w:t>
       </w:r>
     </w:p>
     <w:p>
@@ -1471,7 +1699,39 @@
           <w:sz w:val="24"/>
           <w:szCs w:val="24"/>
         </w:rPr>
-        <w:t>Log2(2GB) = 31 bits, 18 bits para direccionar la página y 13 bits para direccionar dentro de la página.</w:t>
+        <w:t xml:space="preserve">Log2(2GB) = 31 bits, 18 bits para direccionar </w:t>
+      </w:r>
+      <w:r>
+        <w:rPr>
+          <w:rFonts w:ascii="Arial" w:hAnsi="Arial" w:cs="Arial"/>
+          <w:sz w:val="24"/>
+          <w:szCs w:val="24"/>
+        </w:rPr>
+        <w:t>al marco</w:t>
+      </w:r>
+      <w:r>
+        <w:rPr>
+          <w:rFonts w:ascii="Arial" w:hAnsi="Arial" w:cs="Arial"/>
+          <w:sz w:val="24"/>
+          <w:szCs w:val="24"/>
+        </w:rPr>
+        <w:t xml:space="preserve"> y 13 bits para direccionar dentro de</w:t>
+      </w:r>
+      <w:r>
+        <w:rPr>
+          <w:rFonts w:ascii="Arial" w:hAnsi="Arial" w:cs="Arial"/>
+          <w:sz w:val="24"/>
+          <w:szCs w:val="24"/>
+        </w:rPr>
+        <w:t>l marco</w:t>
+      </w:r>
+      <w:r>
+        <w:rPr>
+          <w:rFonts w:ascii="Arial" w:hAnsi="Arial" w:cs="Arial"/>
+          <w:sz w:val="24"/>
+          <w:szCs w:val="24"/>
+        </w:rPr>
+        <w:t>.</w:t>
       </w:r>
     </w:p>
     <w:p>
@@ -1522,7 +1782,23 @@
           <w:sz w:val="24"/>
           <w:szCs w:val="24"/>
         </w:rPr>
-        <w:t xml:space="preserve">ustitución: </w:t>
+        <w:t>ustitución</w:t>
+      </w:r>
+      <w:r>
+        <w:rPr>
+          <w:rFonts w:ascii="Arial" w:hAnsi="Arial" w:cs="Arial"/>
+          <w:sz w:val="24"/>
+          <w:szCs w:val="24"/>
+        </w:rPr>
+        <w:t xml:space="preserve"> en cada entrada</w:t>
+      </w:r>
+      <w:r>
+        <w:rPr>
+          <w:rFonts w:ascii="Arial" w:hAnsi="Arial" w:cs="Arial"/>
+          <w:sz w:val="24"/>
+          <w:szCs w:val="24"/>
+        </w:rPr>
+        <w:t xml:space="preserve">: </w:t>
       </w:r>
     </w:p>
     <w:p>
@@ -1546,6 +1822,14 @@
         </w:rPr>
         <w:t>Valido</w:t>
       </w:r>
+      <w:r>
+        <w:rPr>
+          <w:rFonts w:ascii="Arial" w:hAnsi="Arial" w:cs="Arial"/>
+          <w:sz w:val="24"/>
+          <w:szCs w:val="24"/>
+        </w:rPr>
+        <w:t>: 1 representa que la entrada es válida, 0 representa lo contrario</w:t>
+      </w:r>
     </w:p>
     <w:p>
       <w:pPr>
@@ -1568,6 +1852,14 @@
         </w:rPr>
         <w:t>Referencia</w:t>
       </w:r>
+      <w:r>
+        <w:rPr>
+          <w:rFonts w:ascii="Arial" w:hAnsi="Arial" w:cs="Arial"/>
+          <w:sz w:val="24"/>
+          <w:szCs w:val="24"/>
+        </w:rPr>
+        <w:t>: cuándo una página es referenciada se le asocia este bit en 1, sino inicialmente en 0. Se busca reemplazar aquellas entradas con este bit en 0.</w:t>
+      </w:r>
     </w:p>
     <w:p>
       <w:pPr>
@@ -1588,25 +1880,117 @@
           <w:sz w:val="24"/>
           <w:szCs w:val="24"/>
         </w:rPr>
+        <w:lastRenderedPageBreak/>
         <w:t>Modificado</w:t>
       </w:r>
-    </w:p>
-    <w:p>
-      <w:pPr>
-        <w:rPr>
-          <w:rFonts w:ascii="Arial" w:hAnsi="Arial" w:cs="Arial"/>
-          <w:sz w:val="24"/>
-          <w:szCs w:val="24"/>
-        </w:rPr>
-      </w:pPr>
-      <w:r>
-        <w:rPr>
-          <w:rFonts w:ascii="Arial" w:hAnsi="Arial" w:cs="Arial"/>
-          <w:sz w:val="24"/>
-          <w:szCs w:val="24"/>
-        </w:rPr>
-        <w:lastRenderedPageBreak/>
-        <w:t>Cantidad de frames: 256MB / 8KB = 32.768 = 2^15, 15 bits para direccionar al marco de página.</w:t>
+      <w:r>
+        <w:rPr>
+          <w:rFonts w:ascii="Arial" w:hAnsi="Arial" w:cs="Arial"/>
+          <w:sz w:val="24"/>
+          <w:szCs w:val="24"/>
+        </w:rPr>
+        <w:t xml:space="preserve">: </w:t>
+      </w:r>
+      <w:proofErr w:type="spellStart"/>
+      <w:r>
+        <w:rPr>
+          <w:rFonts w:ascii="Arial" w:hAnsi="Arial" w:cs="Arial"/>
+          <w:sz w:val="24"/>
+          <w:szCs w:val="24"/>
+        </w:rPr>
+        <w:t>dirty</w:t>
+      </w:r>
+      <w:proofErr w:type="spellEnd"/>
+      <w:r>
+        <w:rPr>
+          <w:rFonts w:ascii="Arial" w:hAnsi="Arial" w:cs="Arial"/>
+          <w:sz w:val="24"/>
+          <w:szCs w:val="24"/>
+        </w:rPr>
+        <w:t xml:space="preserve"> bit que representa que la entrada fue modificada y debe ser escrita en disco. Si este bit está en 0, significa que no es necesario volver a copiar el valor al disco ya que no hubo modificaciones</w:t>
+      </w:r>
+    </w:p>
+    <w:p>
+      <w:pPr>
+        <w:rPr>
+          <w:rFonts w:ascii="Arial" w:hAnsi="Arial" w:cs="Arial"/>
+          <w:sz w:val="24"/>
+          <w:szCs w:val="24"/>
+        </w:rPr>
+      </w:pPr>
+      <w:r>
+        <w:rPr>
+          <w:rFonts w:ascii="Arial" w:hAnsi="Arial" w:cs="Arial"/>
+          <w:sz w:val="24"/>
+          <w:szCs w:val="24"/>
+        </w:rPr>
+        <w:t xml:space="preserve">Cantidad de </w:t>
+      </w:r>
+      <w:proofErr w:type="spellStart"/>
+      <w:r>
+        <w:rPr>
+          <w:rFonts w:ascii="Arial" w:hAnsi="Arial" w:cs="Arial"/>
+          <w:sz w:val="24"/>
+          <w:szCs w:val="24"/>
+        </w:rPr>
+        <w:t>frames</w:t>
+      </w:r>
+      <w:proofErr w:type="spellEnd"/>
+      <w:r>
+        <w:rPr>
+          <w:rFonts w:ascii="Arial" w:hAnsi="Arial" w:cs="Arial"/>
+          <w:sz w:val="24"/>
+          <w:szCs w:val="24"/>
+        </w:rPr>
+        <w:t xml:space="preserve">: </w:t>
+      </w:r>
+      <w:r>
+        <w:rPr>
+          <w:rFonts w:ascii="Arial" w:hAnsi="Arial" w:cs="Arial"/>
+          <w:sz w:val="24"/>
+          <w:szCs w:val="24"/>
+        </w:rPr>
+        <w:t>2GB</w:t>
+      </w:r>
+      <w:r>
+        <w:rPr>
+          <w:rFonts w:ascii="Arial" w:hAnsi="Arial" w:cs="Arial"/>
+          <w:sz w:val="24"/>
+          <w:szCs w:val="24"/>
+        </w:rPr>
+        <w:t xml:space="preserve"> / 8KB = </w:t>
+      </w:r>
+      <w:r>
+        <w:rPr>
+          <w:rFonts w:ascii="Arial" w:hAnsi="Arial" w:cs="Arial"/>
+          <w:sz w:val="24"/>
+          <w:szCs w:val="24"/>
+        </w:rPr>
+        <w:t>262.144 = 2^18</w:t>
+      </w:r>
+      <w:r>
+        <w:rPr>
+          <w:rFonts w:ascii="Arial" w:hAnsi="Arial" w:cs="Arial"/>
+          <w:sz w:val="24"/>
+          <w:szCs w:val="24"/>
+        </w:rPr>
+        <w:t>, 1</w:t>
+      </w:r>
+      <w:r>
+        <w:rPr>
+          <w:rFonts w:ascii="Arial" w:hAnsi="Arial" w:cs="Arial"/>
+          <w:sz w:val="24"/>
+          <w:szCs w:val="24"/>
+        </w:rPr>
+        <w:t>8</w:t>
+      </w:r>
+      <w:r>
+        <w:rPr>
+          <w:rFonts w:ascii="Arial" w:hAnsi="Arial" w:cs="Arial"/>
+          <w:sz w:val="24"/>
+          <w:szCs w:val="24"/>
+        </w:rPr>
+        <w:t xml:space="preserve"> bits para direccionar al marco de página.</w:t>
       </w:r>
     </w:p>
     <w:p>
@@ -1649,7 +2033,31 @@
           <w:sz w:val="24"/>
           <w:szCs w:val="24"/>
         </w:rPr>
-        <w:t xml:space="preserve">Número de marcos de página: 256MB / 8KB = 32.768 </w:t>
+        <w:t xml:space="preserve">Número de marcos de página: </w:t>
+      </w:r>
+      <w:r>
+        <w:rPr>
+          <w:rFonts w:ascii="Arial" w:hAnsi="Arial" w:cs="Arial"/>
+          <w:sz w:val="24"/>
+          <w:szCs w:val="24"/>
+        </w:rPr>
+        <w:t>2GB</w:t>
+      </w:r>
+      <w:r>
+        <w:rPr>
+          <w:rFonts w:ascii="Arial" w:hAnsi="Arial" w:cs="Arial"/>
+          <w:sz w:val="24"/>
+          <w:szCs w:val="24"/>
+        </w:rPr>
+        <w:t xml:space="preserve"> / 8KB = </w:t>
+      </w:r>
+      <w:r>
+        <w:rPr>
+          <w:rFonts w:ascii="Arial" w:hAnsi="Arial" w:cs="Arial"/>
+          <w:sz w:val="24"/>
+          <w:szCs w:val="24"/>
+        </w:rPr>
+        <w:t>262.144</w:t>
       </w:r>
     </w:p>
     <w:p>
@@ -1709,41 +2117,121 @@
           <w:sz w:val="24"/>
           <w:szCs w:val="24"/>
         </w:rPr>
-        <w:t>Cantidad de frames = 2^15, por lo que se necesitan 15 bits para direccionar al frame</w:t>
-      </w:r>
-    </w:p>
-    <w:p>
-      <w:pPr>
-        <w:rPr>
-          <w:rFonts w:ascii="Arial" w:hAnsi="Arial" w:cs="Arial"/>
-          <w:sz w:val="24"/>
-          <w:szCs w:val="24"/>
-        </w:rPr>
-      </w:pPr>
-      <w:r>
-        <w:rPr>
-          <w:rFonts w:ascii="Arial" w:hAnsi="Arial" w:cs="Arial"/>
-          <w:sz w:val="24"/>
-          <w:szCs w:val="24"/>
-        </w:rPr>
-        <w:t>Tamaño de frame= 8KB = 2^13, por lo que se necesitan 13 bits para direccionar dentro del frame</w:t>
-      </w:r>
-    </w:p>
-    <w:p>
-      <w:pPr>
-        <w:rPr>
-          <w:rFonts w:ascii="Arial" w:hAnsi="Arial" w:cs="Arial"/>
-          <w:sz w:val="24"/>
-          <w:szCs w:val="24"/>
-        </w:rPr>
-      </w:pPr>
-      <w:r>
-        <w:rPr>
-          <w:rFonts w:ascii="Arial" w:hAnsi="Arial" w:cs="Arial"/>
-          <w:sz w:val="24"/>
-          <w:szCs w:val="24"/>
-        </w:rPr>
-        <w:t xml:space="preserve">Dirección lógica: |15b (direccionar frame)|13b (offset dentro del frame)| </w:t>
+        <w:t xml:space="preserve">Cantidad de </w:t>
+      </w:r>
+      <w:r>
+        <w:rPr>
+          <w:rFonts w:ascii="Arial" w:hAnsi="Arial" w:cs="Arial"/>
+          <w:sz w:val="24"/>
+          <w:szCs w:val="24"/>
+        </w:rPr>
+        <w:t>páginas</w:t>
+      </w:r>
+      <w:r>
+        <w:rPr>
+          <w:rFonts w:ascii="Arial" w:hAnsi="Arial" w:cs="Arial"/>
+          <w:sz w:val="24"/>
+          <w:szCs w:val="24"/>
+        </w:rPr>
+        <w:t xml:space="preserve"> = 2^15, por lo que se necesitan 15 bits para direccionar a</w:t>
+      </w:r>
+      <w:r>
+        <w:rPr>
+          <w:rFonts w:ascii="Arial" w:hAnsi="Arial" w:cs="Arial"/>
+          <w:sz w:val="24"/>
+          <w:szCs w:val="24"/>
+        </w:rPr>
+        <w:t xml:space="preserve"> la página.</w:t>
+      </w:r>
+    </w:p>
+    <w:p>
+      <w:pPr>
+        <w:rPr>
+          <w:rFonts w:ascii="Arial" w:hAnsi="Arial" w:cs="Arial"/>
+          <w:sz w:val="24"/>
+          <w:szCs w:val="24"/>
+        </w:rPr>
+      </w:pPr>
+      <w:r>
+        <w:rPr>
+          <w:rFonts w:ascii="Arial" w:hAnsi="Arial" w:cs="Arial"/>
+          <w:sz w:val="24"/>
+          <w:szCs w:val="24"/>
+        </w:rPr>
+        <w:t xml:space="preserve">Tamaño de </w:t>
+      </w:r>
+      <w:r>
+        <w:rPr>
+          <w:rFonts w:ascii="Arial" w:hAnsi="Arial" w:cs="Arial"/>
+          <w:sz w:val="24"/>
+          <w:szCs w:val="24"/>
+        </w:rPr>
+        <w:t>página</w:t>
+      </w:r>
+      <w:r>
+        <w:rPr>
+          <w:rFonts w:ascii="Arial" w:hAnsi="Arial" w:cs="Arial"/>
+          <w:sz w:val="24"/>
+          <w:szCs w:val="24"/>
+        </w:rPr>
+        <w:t>= 8KB = 2^13, por lo que se necesitan 13 bits para direccionar dentro de</w:t>
+      </w:r>
+      <w:r>
+        <w:rPr>
+          <w:rFonts w:ascii="Arial" w:hAnsi="Arial" w:cs="Arial"/>
+          <w:sz w:val="24"/>
+          <w:szCs w:val="24"/>
+        </w:rPr>
+        <w:t xml:space="preserve"> la página</w:t>
+      </w:r>
+    </w:p>
+    <w:p>
+      <w:pPr>
+        <w:rPr>
+          <w:rFonts w:ascii="Arial" w:hAnsi="Arial" w:cs="Arial"/>
+          <w:sz w:val="24"/>
+          <w:szCs w:val="24"/>
+        </w:rPr>
+      </w:pPr>
+      <w:r>
+        <w:rPr>
+          <w:rFonts w:ascii="Arial" w:hAnsi="Arial" w:cs="Arial"/>
+          <w:sz w:val="24"/>
+          <w:szCs w:val="24"/>
+        </w:rPr>
+        <w:t xml:space="preserve">Dirección lógica: |15b (direccionar </w:t>
+      </w:r>
+      <w:r>
+        <w:rPr>
+          <w:rFonts w:ascii="Arial" w:hAnsi="Arial" w:cs="Arial"/>
+          <w:sz w:val="24"/>
+          <w:szCs w:val="24"/>
+        </w:rPr>
+        <w:t>página</w:t>
+      </w:r>
+      <w:r>
+        <w:rPr>
+          <w:rFonts w:ascii="Arial" w:hAnsi="Arial" w:cs="Arial"/>
+          <w:sz w:val="24"/>
+          <w:szCs w:val="24"/>
+        </w:rPr>
+        <w:t>)|13b (offset dentro de</w:t>
+      </w:r>
+      <w:r>
+        <w:rPr>
+          <w:rFonts w:ascii="Arial" w:hAnsi="Arial" w:cs="Arial"/>
+          <w:sz w:val="24"/>
+          <w:szCs w:val="24"/>
+        </w:rPr>
+        <w:t xml:space="preserve"> la página</w:t>
+      </w:r>
+      <w:r>
+        <w:rPr>
+          <w:rFonts w:ascii="Arial" w:hAnsi="Arial" w:cs="Arial"/>
+          <w:sz w:val="24"/>
+          <w:szCs w:val="24"/>
+        </w:rPr>
+        <w:t xml:space="preserve">)| </w:t>
       </w:r>
     </w:p>
     <w:p>
@@ -1882,8 +2370,36 @@
           <w:sz w:val="24"/>
           <w:szCs w:val="24"/>
         </w:rPr>
-        <w:t>: segmento 2, 648 &gt; 408, hay Segmentation Fault</w:t>
-      </w:r>
+        <w:t xml:space="preserve">: segmento 2, 648 &gt; 408, hay </w:t>
+      </w:r>
+      <w:proofErr w:type="spellStart"/>
+      <w:r>
+        <w:rPr>
+          <w:rFonts w:ascii="Arial" w:hAnsi="Arial" w:cs="Arial"/>
+          <w:sz w:val="24"/>
+          <w:szCs w:val="24"/>
+        </w:rPr>
+        <w:t>Segmentation</w:t>
+      </w:r>
+      <w:proofErr w:type="spellEnd"/>
+      <w:r>
+        <w:rPr>
+          <w:rFonts w:ascii="Arial" w:hAnsi="Arial" w:cs="Arial"/>
+          <w:sz w:val="24"/>
+          <w:szCs w:val="24"/>
+        </w:rPr>
+        <w:t xml:space="preserve"> </w:t>
+      </w:r>
+      <w:proofErr w:type="spellStart"/>
+      <w:r>
+        <w:rPr>
+          <w:rFonts w:ascii="Arial" w:hAnsi="Arial" w:cs="Arial"/>
+          <w:sz w:val="24"/>
+          <w:szCs w:val="24"/>
+        </w:rPr>
+        <w:t>Fault</w:t>
+      </w:r>
+      <w:proofErr w:type="spellEnd"/>
     </w:p>
     <w:p>
       <w:pPr>
@@ -1957,8 +2473,36 @@
           <w:sz w:val="24"/>
           <w:szCs w:val="24"/>
         </w:rPr>
-        <w:t>: segmento 1, 240 &gt; 110, hay Segmentation Fault</w:t>
-      </w:r>
+        <w:t xml:space="preserve">: segmento 1, 240 &gt; 110, hay </w:t>
+      </w:r>
+      <w:proofErr w:type="spellStart"/>
+      <w:r>
+        <w:rPr>
+          <w:rFonts w:ascii="Arial" w:hAnsi="Arial" w:cs="Arial"/>
+          <w:sz w:val="24"/>
+          <w:szCs w:val="24"/>
+        </w:rPr>
+        <w:t>Segmentation</w:t>
+      </w:r>
+      <w:proofErr w:type="spellEnd"/>
+      <w:r>
+        <w:rPr>
+          <w:rFonts w:ascii="Arial" w:hAnsi="Arial" w:cs="Arial"/>
+          <w:sz w:val="24"/>
+          <w:szCs w:val="24"/>
+        </w:rPr>
+        <w:t xml:space="preserve"> </w:t>
+      </w:r>
+      <w:proofErr w:type="spellStart"/>
+      <w:r>
+        <w:rPr>
+          <w:rFonts w:ascii="Arial" w:hAnsi="Arial" w:cs="Arial"/>
+          <w:sz w:val="24"/>
+          <w:szCs w:val="24"/>
+        </w:rPr>
+        <w:t>Fault</w:t>
+      </w:r>
+      <w:proofErr w:type="spellEnd"/>
     </w:p>
     <w:sectPr>
       <w:footerReference w:type="default" r:id="rId8"/>

</xml_diff>

<commit_message>
Terminado banco y reservas
</commit_message>
<xml_diff>
--- a/Informe.docx
+++ b/Informe.docx
@@ -23,6 +23,7 @@
       <w:sdtContent>
         <w:p>
           <w:pPr>
+            <w:spacing w:line="276" w:lineRule="auto"/>
             <w:rPr>
               <w:rFonts w:ascii="Arial" w:hAnsi="Arial" w:cs="Arial"/>
               <w:sz w:val="24"/>
@@ -860,6 +861,7 @@
         </w:p>
         <w:p>
           <w:pPr>
+            <w:spacing w:line="276" w:lineRule="auto"/>
             <w:rPr>
               <w:rFonts w:ascii="Arial" w:hAnsi="Arial" w:cs="Arial"/>
               <w:b/>
@@ -879,76 +881,850 @@
         </w:p>
       </w:sdtContent>
     </w:sdt>
-    <w:p>
-      <w:pPr>
-        <w:rPr>
-          <w:rFonts w:ascii="Arial" w:hAnsi="Arial" w:cs="Arial"/>
-          <w:sz w:val="24"/>
-          <w:szCs w:val="24"/>
-        </w:rPr>
-      </w:pPr>
-      <w:r>
-        <w:rPr>
-          <w:rFonts w:ascii="Arial" w:hAnsi="Arial" w:cs="Arial"/>
-          <w:sz w:val="24"/>
-          <w:szCs w:val="24"/>
-        </w:rPr>
+    <w:sdt>
+      <w:sdtPr>
+        <w:rPr>
+          <w:rFonts w:ascii="Arial" w:hAnsi="Arial" w:cs="Arial"/>
+          <w:sz w:val="28"/>
+          <w:szCs w:val="28"/>
+          <w:lang w:val="es-ES"/>
+        </w:rPr>
+        <w:id w:val="1870342290"/>
+        <w:docPartObj>
+          <w:docPartGallery w:val="Table of Contents"/>
+          <w:docPartUnique/>
+        </w:docPartObj>
+      </w:sdtPr>
+      <w:sdtEndPr>
+        <w:rPr>
+          <w:rFonts w:eastAsiaTheme="minorHAnsi"/>
+          <w:b/>
+          <w:bCs/>
+          <w:color w:val="auto"/>
+          <w:kern w:val="2"/>
+          <w:lang w:eastAsia="en-US"/>
+          <w14:ligatures w14:val="standardContextual"/>
+        </w:rPr>
+      </w:sdtEndPr>
+      <w:sdtContent>
+        <w:p>
+          <w:pPr>
+            <w:pStyle w:val="TtuloTDC"/>
+            <w:spacing w:line="276" w:lineRule="auto"/>
+            <w:jc w:val="center"/>
+            <w:rPr>
+              <w:rFonts w:ascii="Arial" w:hAnsi="Arial" w:cs="Arial"/>
+              <w:sz w:val="40"/>
+              <w:szCs w:val="40"/>
+              <w:u w:val="single"/>
+            </w:rPr>
+          </w:pPr>
+          <w:r>
+            <w:rPr>
+              <w:rFonts w:ascii="Arial" w:hAnsi="Arial" w:cs="Arial"/>
+              <w:sz w:val="40"/>
+              <w:szCs w:val="40"/>
+              <w:u w:val="single"/>
+              <w:lang w:val="es-ES"/>
+            </w:rPr>
+            <w:t>ÍNDICE</w:t>
+          </w:r>
+        </w:p>
+        <w:p>
+          <w:pPr>
+            <w:pStyle w:val="TDC2"/>
+            <w:tabs>
+              <w:tab w:val="right" w:leader="dot" w:pos="8494"/>
+            </w:tabs>
+            <w:spacing w:line="276" w:lineRule="auto"/>
+            <w:rPr>
+              <w:rFonts w:ascii="Arial" w:hAnsi="Arial" w:cs="Arial"/>
+              <w:noProof/>
+              <w:sz w:val="28"/>
+              <w:szCs w:val="28"/>
+            </w:rPr>
+          </w:pPr>
+          <w:r>
+            <w:rPr>
+              <w:rFonts w:ascii="Arial" w:hAnsi="Arial" w:cs="Arial"/>
+              <w:sz w:val="28"/>
+              <w:szCs w:val="28"/>
+            </w:rPr>
+            <w:fldChar w:fldCharType="begin"/>
+          </w:r>
+          <w:r>
+            <w:rPr>
+              <w:rFonts w:ascii="Arial" w:hAnsi="Arial" w:cs="Arial"/>
+              <w:sz w:val="28"/>
+              <w:szCs w:val="28"/>
+            </w:rPr>
+            <w:instrText xml:space="preserve"> TOC \o "1-3" \h \z \u </w:instrText>
+          </w:r>
+          <w:r>
+            <w:rPr>
+              <w:rFonts w:ascii="Arial" w:hAnsi="Arial" w:cs="Arial"/>
+              <w:sz w:val="28"/>
+              <w:szCs w:val="28"/>
+            </w:rPr>
+            <w:fldChar w:fldCharType="separate"/>
+          </w:r>
+          <w:hyperlink w:anchor="_Toc149681802" w:history="1">
+            <w:r>
+              <w:rPr>
+                <w:rStyle w:val="Hipervnculo"/>
+                <w:rFonts w:ascii="Arial" w:hAnsi="Arial" w:cs="Arial"/>
+                <w:noProof/>
+                <w:sz w:val="28"/>
+                <w:szCs w:val="28"/>
+              </w:rPr>
+              <w:t>1.1 Procesos, threads y Comunicación</w:t>
+            </w:r>
+            <w:r>
+              <w:rPr>
+                <w:rFonts w:ascii="Arial" w:hAnsi="Arial" w:cs="Arial"/>
+                <w:noProof/>
+                <w:webHidden/>
+                <w:sz w:val="28"/>
+                <w:szCs w:val="28"/>
+              </w:rPr>
+              <w:tab/>
+            </w:r>
+            <w:r>
+              <w:rPr>
+                <w:rFonts w:ascii="Arial" w:hAnsi="Arial" w:cs="Arial"/>
+                <w:noProof/>
+                <w:webHidden/>
+                <w:sz w:val="28"/>
+                <w:szCs w:val="28"/>
+              </w:rPr>
+              <w:fldChar w:fldCharType="begin"/>
+            </w:r>
+            <w:r>
+              <w:rPr>
+                <w:rFonts w:ascii="Arial" w:hAnsi="Arial" w:cs="Arial"/>
+                <w:noProof/>
+                <w:webHidden/>
+                <w:sz w:val="28"/>
+                <w:szCs w:val="28"/>
+              </w:rPr>
+              <w:instrText xml:space="preserve"> PAGEREF _Toc149681802 \h </w:instrText>
+            </w:r>
+            <w:r>
+              <w:rPr>
+                <w:rFonts w:ascii="Arial" w:hAnsi="Arial" w:cs="Arial"/>
+                <w:noProof/>
+                <w:webHidden/>
+                <w:sz w:val="28"/>
+                <w:szCs w:val="28"/>
+              </w:rPr>
+            </w:r>
+            <w:r>
+              <w:rPr>
+                <w:rFonts w:ascii="Arial" w:hAnsi="Arial" w:cs="Arial"/>
+                <w:noProof/>
+                <w:webHidden/>
+                <w:sz w:val="28"/>
+                <w:szCs w:val="28"/>
+              </w:rPr>
+              <w:fldChar w:fldCharType="separate"/>
+            </w:r>
+            <w:r>
+              <w:rPr>
+                <w:rFonts w:ascii="Arial" w:hAnsi="Arial" w:cs="Arial"/>
+                <w:noProof/>
+                <w:webHidden/>
+                <w:sz w:val="28"/>
+                <w:szCs w:val="28"/>
+              </w:rPr>
+              <w:t>2</w:t>
+            </w:r>
+            <w:r>
+              <w:rPr>
+                <w:rFonts w:ascii="Arial" w:hAnsi="Arial" w:cs="Arial"/>
+                <w:noProof/>
+                <w:webHidden/>
+                <w:sz w:val="28"/>
+                <w:szCs w:val="28"/>
+              </w:rPr>
+              <w:fldChar w:fldCharType="end"/>
+            </w:r>
+          </w:hyperlink>
+        </w:p>
+        <w:p>
+          <w:pPr>
+            <w:pStyle w:val="TDC3"/>
+            <w:tabs>
+              <w:tab w:val="right" w:leader="dot" w:pos="8494"/>
+            </w:tabs>
+            <w:spacing w:line="276" w:lineRule="auto"/>
+            <w:rPr>
+              <w:rFonts w:ascii="Arial" w:hAnsi="Arial" w:cs="Arial"/>
+              <w:noProof/>
+              <w:sz w:val="28"/>
+              <w:szCs w:val="28"/>
+            </w:rPr>
+          </w:pPr>
+          <w:hyperlink w:anchor="_Toc149681803" w:history="1">
+            <w:r>
+              <w:rPr>
+                <w:rStyle w:val="Hipervnculo"/>
+                <w:rFonts w:ascii="Arial" w:hAnsi="Arial" w:cs="Arial"/>
+                <w:noProof/>
+                <w:sz w:val="28"/>
+                <w:szCs w:val="28"/>
+              </w:rPr>
+              <w:t>Banco</w:t>
+            </w:r>
+            <w:r>
+              <w:rPr>
+                <w:rFonts w:ascii="Arial" w:hAnsi="Arial" w:cs="Arial"/>
+                <w:noProof/>
+                <w:webHidden/>
+                <w:sz w:val="28"/>
+                <w:szCs w:val="28"/>
+              </w:rPr>
+              <w:tab/>
+            </w:r>
+            <w:r>
+              <w:rPr>
+                <w:rFonts w:ascii="Arial" w:hAnsi="Arial" w:cs="Arial"/>
+                <w:noProof/>
+                <w:webHidden/>
+                <w:sz w:val="28"/>
+                <w:szCs w:val="28"/>
+              </w:rPr>
+              <w:fldChar w:fldCharType="begin"/>
+            </w:r>
+            <w:r>
+              <w:rPr>
+                <w:rFonts w:ascii="Arial" w:hAnsi="Arial" w:cs="Arial"/>
+                <w:noProof/>
+                <w:webHidden/>
+                <w:sz w:val="28"/>
+                <w:szCs w:val="28"/>
+              </w:rPr>
+              <w:instrText xml:space="preserve"> PAGEREF _Toc149681803 \h </w:instrText>
+            </w:r>
+            <w:r>
+              <w:rPr>
+                <w:rFonts w:ascii="Arial" w:hAnsi="Arial" w:cs="Arial"/>
+                <w:noProof/>
+                <w:webHidden/>
+                <w:sz w:val="28"/>
+                <w:szCs w:val="28"/>
+              </w:rPr>
+            </w:r>
+            <w:r>
+              <w:rPr>
+                <w:rFonts w:ascii="Arial" w:hAnsi="Arial" w:cs="Arial"/>
+                <w:noProof/>
+                <w:webHidden/>
+                <w:sz w:val="28"/>
+                <w:szCs w:val="28"/>
+              </w:rPr>
+              <w:fldChar w:fldCharType="separate"/>
+            </w:r>
+            <w:r>
+              <w:rPr>
+                <w:rFonts w:ascii="Arial" w:hAnsi="Arial" w:cs="Arial"/>
+                <w:noProof/>
+                <w:webHidden/>
+                <w:sz w:val="28"/>
+                <w:szCs w:val="28"/>
+              </w:rPr>
+              <w:t>2</w:t>
+            </w:r>
+            <w:r>
+              <w:rPr>
+                <w:rFonts w:ascii="Arial" w:hAnsi="Arial" w:cs="Arial"/>
+                <w:noProof/>
+                <w:webHidden/>
+                <w:sz w:val="28"/>
+                <w:szCs w:val="28"/>
+              </w:rPr>
+              <w:fldChar w:fldCharType="end"/>
+            </w:r>
+          </w:hyperlink>
+        </w:p>
+        <w:p>
+          <w:pPr>
+            <w:pStyle w:val="TDC3"/>
+            <w:tabs>
+              <w:tab w:val="right" w:leader="dot" w:pos="8494"/>
+            </w:tabs>
+            <w:spacing w:line="276" w:lineRule="auto"/>
+            <w:rPr>
+              <w:rFonts w:ascii="Arial" w:hAnsi="Arial" w:cs="Arial"/>
+              <w:noProof/>
+              <w:sz w:val="28"/>
+              <w:szCs w:val="28"/>
+            </w:rPr>
+          </w:pPr>
+          <w:hyperlink w:anchor="_Toc149681804" w:history="1">
+            <w:r>
+              <w:rPr>
+                <w:rStyle w:val="Hipervnculo"/>
+                <w:rFonts w:ascii="Arial" w:hAnsi="Arial" w:cs="Arial"/>
+                <w:noProof/>
+                <w:sz w:val="28"/>
+                <w:szCs w:val="28"/>
+              </w:rPr>
+              <w:t>Minishell:</w:t>
+            </w:r>
+            <w:r>
+              <w:rPr>
+                <w:rFonts w:ascii="Arial" w:hAnsi="Arial" w:cs="Arial"/>
+                <w:noProof/>
+                <w:webHidden/>
+                <w:sz w:val="28"/>
+                <w:szCs w:val="28"/>
+              </w:rPr>
+              <w:tab/>
+            </w:r>
+            <w:r>
+              <w:rPr>
+                <w:rFonts w:ascii="Arial" w:hAnsi="Arial" w:cs="Arial"/>
+                <w:noProof/>
+                <w:webHidden/>
+                <w:sz w:val="28"/>
+                <w:szCs w:val="28"/>
+              </w:rPr>
+              <w:fldChar w:fldCharType="begin"/>
+            </w:r>
+            <w:r>
+              <w:rPr>
+                <w:rFonts w:ascii="Arial" w:hAnsi="Arial" w:cs="Arial"/>
+                <w:noProof/>
+                <w:webHidden/>
+                <w:sz w:val="28"/>
+                <w:szCs w:val="28"/>
+              </w:rPr>
+              <w:instrText xml:space="preserve"> PAGEREF _Toc149681804 \h </w:instrText>
+            </w:r>
+            <w:r>
+              <w:rPr>
+                <w:rFonts w:ascii="Arial" w:hAnsi="Arial" w:cs="Arial"/>
+                <w:noProof/>
+                <w:webHidden/>
+                <w:sz w:val="28"/>
+                <w:szCs w:val="28"/>
+              </w:rPr>
+            </w:r>
+            <w:r>
+              <w:rPr>
+                <w:rFonts w:ascii="Arial" w:hAnsi="Arial" w:cs="Arial"/>
+                <w:noProof/>
+                <w:webHidden/>
+                <w:sz w:val="28"/>
+                <w:szCs w:val="28"/>
+              </w:rPr>
+              <w:fldChar w:fldCharType="separate"/>
+            </w:r>
+            <w:r>
+              <w:rPr>
+                <w:rFonts w:ascii="Arial" w:hAnsi="Arial" w:cs="Arial"/>
+                <w:noProof/>
+                <w:webHidden/>
+                <w:sz w:val="28"/>
+                <w:szCs w:val="28"/>
+              </w:rPr>
+              <w:t>2</w:t>
+            </w:r>
+            <w:r>
+              <w:rPr>
+                <w:rFonts w:ascii="Arial" w:hAnsi="Arial" w:cs="Arial"/>
+                <w:noProof/>
+                <w:webHidden/>
+                <w:sz w:val="28"/>
+                <w:szCs w:val="28"/>
+              </w:rPr>
+              <w:fldChar w:fldCharType="end"/>
+            </w:r>
+          </w:hyperlink>
+        </w:p>
+        <w:p>
+          <w:pPr>
+            <w:pStyle w:val="TDC2"/>
+            <w:tabs>
+              <w:tab w:val="right" w:leader="dot" w:pos="8494"/>
+            </w:tabs>
+            <w:spacing w:line="276" w:lineRule="auto"/>
+            <w:rPr>
+              <w:rFonts w:ascii="Arial" w:hAnsi="Arial" w:cs="Arial"/>
+              <w:noProof/>
+              <w:sz w:val="28"/>
+              <w:szCs w:val="28"/>
+            </w:rPr>
+          </w:pPr>
+          <w:hyperlink w:anchor="_Toc149681805" w:history="1">
+            <w:r>
+              <w:rPr>
+                <w:rStyle w:val="Hipervnculo"/>
+                <w:rFonts w:ascii="Arial" w:hAnsi="Arial" w:cs="Arial"/>
+                <w:noProof/>
+                <w:sz w:val="28"/>
+                <w:szCs w:val="28"/>
+              </w:rPr>
+              <w:t>1.2 Sincronización:</w:t>
+            </w:r>
+            <w:r>
+              <w:rPr>
+                <w:rFonts w:ascii="Arial" w:hAnsi="Arial" w:cs="Arial"/>
+                <w:noProof/>
+                <w:webHidden/>
+                <w:sz w:val="28"/>
+                <w:szCs w:val="28"/>
+              </w:rPr>
+              <w:tab/>
+            </w:r>
+            <w:r>
+              <w:rPr>
+                <w:rFonts w:ascii="Arial" w:hAnsi="Arial" w:cs="Arial"/>
+                <w:noProof/>
+                <w:webHidden/>
+                <w:sz w:val="28"/>
+                <w:szCs w:val="28"/>
+              </w:rPr>
+              <w:fldChar w:fldCharType="begin"/>
+            </w:r>
+            <w:r>
+              <w:rPr>
+                <w:rFonts w:ascii="Arial" w:hAnsi="Arial" w:cs="Arial"/>
+                <w:noProof/>
+                <w:webHidden/>
+                <w:sz w:val="28"/>
+                <w:szCs w:val="28"/>
+              </w:rPr>
+              <w:instrText xml:space="preserve"> PAGEREF _Toc149681805 \h </w:instrText>
+            </w:r>
+            <w:r>
+              <w:rPr>
+                <w:rFonts w:ascii="Arial" w:hAnsi="Arial" w:cs="Arial"/>
+                <w:noProof/>
+                <w:webHidden/>
+                <w:sz w:val="28"/>
+                <w:szCs w:val="28"/>
+              </w:rPr>
+            </w:r>
+            <w:r>
+              <w:rPr>
+                <w:rFonts w:ascii="Arial" w:hAnsi="Arial" w:cs="Arial"/>
+                <w:noProof/>
+                <w:webHidden/>
+                <w:sz w:val="28"/>
+                <w:szCs w:val="28"/>
+              </w:rPr>
+              <w:fldChar w:fldCharType="separate"/>
+            </w:r>
+            <w:r>
+              <w:rPr>
+                <w:rFonts w:ascii="Arial" w:hAnsi="Arial" w:cs="Arial"/>
+                <w:noProof/>
+                <w:webHidden/>
+                <w:sz w:val="28"/>
+                <w:szCs w:val="28"/>
+              </w:rPr>
+              <w:t>2</w:t>
+            </w:r>
+            <w:r>
+              <w:rPr>
+                <w:rFonts w:ascii="Arial" w:hAnsi="Arial" w:cs="Arial"/>
+                <w:noProof/>
+                <w:webHidden/>
+                <w:sz w:val="28"/>
+                <w:szCs w:val="28"/>
+              </w:rPr>
+              <w:fldChar w:fldCharType="end"/>
+            </w:r>
+          </w:hyperlink>
+        </w:p>
+        <w:p>
+          <w:pPr>
+            <w:pStyle w:val="TDC3"/>
+            <w:tabs>
+              <w:tab w:val="right" w:leader="dot" w:pos="8494"/>
+            </w:tabs>
+            <w:spacing w:line="276" w:lineRule="auto"/>
+            <w:rPr>
+              <w:rFonts w:ascii="Arial" w:hAnsi="Arial" w:cs="Arial"/>
+              <w:noProof/>
+              <w:sz w:val="28"/>
+              <w:szCs w:val="28"/>
+            </w:rPr>
+          </w:pPr>
+          <w:hyperlink w:anchor="_Toc149681806" w:history="1">
+            <w:r>
+              <w:rPr>
+                <w:rStyle w:val="Hipervnculo"/>
+                <w:rFonts w:ascii="Arial" w:hAnsi="Arial" w:cs="Arial"/>
+                <w:noProof/>
+                <w:sz w:val="28"/>
+                <w:szCs w:val="28"/>
+              </w:rPr>
+              <w:t>Secuencias</w:t>
+            </w:r>
+            <w:r>
+              <w:rPr>
+                <w:rFonts w:ascii="Arial" w:hAnsi="Arial" w:cs="Arial"/>
+                <w:noProof/>
+                <w:webHidden/>
+                <w:sz w:val="28"/>
+                <w:szCs w:val="28"/>
+              </w:rPr>
+              <w:tab/>
+            </w:r>
+            <w:r>
+              <w:rPr>
+                <w:rFonts w:ascii="Arial" w:hAnsi="Arial" w:cs="Arial"/>
+                <w:noProof/>
+                <w:webHidden/>
+                <w:sz w:val="28"/>
+                <w:szCs w:val="28"/>
+              </w:rPr>
+              <w:fldChar w:fldCharType="begin"/>
+            </w:r>
+            <w:r>
+              <w:rPr>
+                <w:rFonts w:ascii="Arial" w:hAnsi="Arial" w:cs="Arial"/>
+                <w:noProof/>
+                <w:webHidden/>
+                <w:sz w:val="28"/>
+                <w:szCs w:val="28"/>
+              </w:rPr>
+              <w:instrText xml:space="preserve"> PAGEREF _Toc149681806 \h </w:instrText>
+            </w:r>
+            <w:r>
+              <w:rPr>
+                <w:rFonts w:ascii="Arial" w:hAnsi="Arial" w:cs="Arial"/>
+                <w:noProof/>
+                <w:webHidden/>
+                <w:sz w:val="28"/>
+                <w:szCs w:val="28"/>
+              </w:rPr>
+            </w:r>
+            <w:r>
+              <w:rPr>
+                <w:rFonts w:ascii="Arial" w:hAnsi="Arial" w:cs="Arial"/>
+                <w:noProof/>
+                <w:webHidden/>
+                <w:sz w:val="28"/>
+                <w:szCs w:val="28"/>
+              </w:rPr>
+              <w:fldChar w:fldCharType="separate"/>
+            </w:r>
+            <w:r>
+              <w:rPr>
+                <w:rFonts w:ascii="Arial" w:hAnsi="Arial" w:cs="Arial"/>
+                <w:noProof/>
+                <w:webHidden/>
+                <w:sz w:val="28"/>
+                <w:szCs w:val="28"/>
+              </w:rPr>
+              <w:t>2</w:t>
+            </w:r>
+            <w:r>
+              <w:rPr>
+                <w:rFonts w:ascii="Arial" w:hAnsi="Arial" w:cs="Arial"/>
+                <w:noProof/>
+                <w:webHidden/>
+                <w:sz w:val="28"/>
+                <w:szCs w:val="28"/>
+              </w:rPr>
+              <w:fldChar w:fldCharType="end"/>
+            </w:r>
+          </w:hyperlink>
+        </w:p>
+        <w:p>
+          <w:pPr>
+            <w:pStyle w:val="TDC3"/>
+            <w:tabs>
+              <w:tab w:val="right" w:leader="dot" w:pos="8494"/>
+            </w:tabs>
+            <w:spacing w:line="276" w:lineRule="auto"/>
+            <w:rPr>
+              <w:rFonts w:ascii="Arial" w:hAnsi="Arial" w:cs="Arial"/>
+              <w:noProof/>
+              <w:sz w:val="28"/>
+              <w:szCs w:val="28"/>
+            </w:rPr>
+          </w:pPr>
+          <w:hyperlink w:anchor="_Toc149681807" w:history="1">
+            <w:r>
+              <w:rPr>
+                <w:rStyle w:val="Hipervnculo"/>
+                <w:rFonts w:ascii="Arial" w:hAnsi="Arial" w:cs="Arial"/>
+                <w:noProof/>
+                <w:sz w:val="28"/>
+                <w:szCs w:val="28"/>
+              </w:rPr>
+              <w:t>Reserva de aulas</w:t>
+            </w:r>
+            <w:r>
+              <w:rPr>
+                <w:rFonts w:ascii="Arial" w:hAnsi="Arial" w:cs="Arial"/>
+                <w:noProof/>
+                <w:webHidden/>
+                <w:sz w:val="28"/>
+                <w:szCs w:val="28"/>
+              </w:rPr>
+              <w:tab/>
+            </w:r>
+            <w:r>
+              <w:rPr>
+                <w:rFonts w:ascii="Arial" w:hAnsi="Arial" w:cs="Arial"/>
+                <w:noProof/>
+                <w:webHidden/>
+                <w:sz w:val="28"/>
+                <w:szCs w:val="28"/>
+              </w:rPr>
+              <w:fldChar w:fldCharType="begin"/>
+            </w:r>
+            <w:r>
+              <w:rPr>
+                <w:rFonts w:ascii="Arial" w:hAnsi="Arial" w:cs="Arial"/>
+                <w:noProof/>
+                <w:webHidden/>
+                <w:sz w:val="28"/>
+                <w:szCs w:val="28"/>
+              </w:rPr>
+              <w:instrText xml:space="preserve"> PAGEREF _Toc149681807 \h </w:instrText>
+            </w:r>
+            <w:r>
+              <w:rPr>
+                <w:rFonts w:ascii="Arial" w:hAnsi="Arial" w:cs="Arial"/>
+                <w:noProof/>
+                <w:webHidden/>
+                <w:sz w:val="28"/>
+                <w:szCs w:val="28"/>
+              </w:rPr>
+            </w:r>
+            <w:r>
+              <w:rPr>
+                <w:rFonts w:ascii="Arial" w:hAnsi="Arial" w:cs="Arial"/>
+                <w:noProof/>
+                <w:webHidden/>
+                <w:sz w:val="28"/>
+                <w:szCs w:val="28"/>
+              </w:rPr>
+              <w:fldChar w:fldCharType="separate"/>
+            </w:r>
+            <w:r>
+              <w:rPr>
+                <w:rFonts w:ascii="Arial" w:hAnsi="Arial" w:cs="Arial"/>
+                <w:noProof/>
+                <w:webHidden/>
+                <w:sz w:val="28"/>
+                <w:szCs w:val="28"/>
+              </w:rPr>
+              <w:t>2</w:t>
+            </w:r>
+            <w:r>
+              <w:rPr>
+                <w:rFonts w:ascii="Arial" w:hAnsi="Arial" w:cs="Arial"/>
+                <w:noProof/>
+                <w:webHidden/>
+                <w:sz w:val="28"/>
+                <w:szCs w:val="28"/>
+              </w:rPr>
+              <w:fldChar w:fldCharType="end"/>
+            </w:r>
+          </w:hyperlink>
+        </w:p>
+        <w:p>
+          <w:pPr>
+            <w:pStyle w:val="TDC2"/>
+            <w:tabs>
+              <w:tab w:val="right" w:leader="dot" w:pos="8494"/>
+            </w:tabs>
+            <w:spacing w:line="276" w:lineRule="auto"/>
+            <w:rPr>
+              <w:rFonts w:ascii="Arial" w:hAnsi="Arial" w:cs="Arial"/>
+              <w:noProof/>
+              <w:sz w:val="28"/>
+              <w:szCs w:val="28"/>
+            </w:rPr>
+          </w:pPr>
+          <w:hyperlink w:anchor="_Toc149681808" w:history="1">
+            <w:r>
+              <w:rPr>
+                <w:rStyle w:val="Hipervnculo"/>
+                <w:rFonts w:ascii="Arial" w:hAnsi="Arial" w:cs="Arial"/>
+                <w:noProof/>
+                <w:sz w:val="28"/>
+                <w:szCs w:val="28"/>
+              </w:rPr>
+              <w:t>2.2. Problemas Conceptuales</w:t>
+            </w:r>
+            <w:r>
+              <w:rPr>
+                <w:rFonts w:ascii="Arial" w:hAnsi="Arial" w:cs="Arial"/>
+                <w:noProof/>
+                <w:webHidden/>
+                <w:sz w:val="28"/>
+                <w:szCs w:val="28"/>
+              </w:rPr>
+              <w:tab/>
+            </w:r>
+            <w:r>
+              <w:rPr>
+                <w:rFonts w:ascii="Arial" w:hAnsi="Arial" w:cs="Arial"/>
+                <w:noProof/>
+                <w:webHidden/>
+                <w:sz w:val="28"/>
+                <w:szCs w:val="28"/>
+              </w:rPr>
+              <w:fldChar w:fldCharType="begin"/>
+            </w:r>
+            <w:r>
+              <w:rPr>
+                <w:rFonts w:ascii="Arial" w:hAnsi="Arial" w:cs="Arial"/>
+                <w:noProof/>
+                <w:webHidden/>
+                <w:sz w:val="28"/>
+                <w:szCs w:val="28"/>
+              </w:rPr>
+              <w:instrText xml:space="preserve"> PAGEREF _Toc149681808 \h </w:instrText>
+            </w:r>
+            <w:r>
+              <w:rPr>
+                <w:rFonts w:ascii="Arial" w:hAnsi="Arial" w:cs="Arial"/>
+                <w:noProof/>
+                <w:webHidden/>
+                <w:sz w:val="28"/>
+                <w:szCs w:val="28"/>
+              </w:rPr>
+            </w:r>
+            <w:r>
+              <w:rPr>
+                <w:rFonts w:ascii="Arial" w:hAnsi="Arial" w:cs="Arial"/>
+                <w:noProof/>
+                <w:webHidden/>
+                <w:sz w:val="28"/>
+                <w:szCs w:val="28"/>
+              </w:rPr>
+              <w:fldChar w:fldCharType="separate"/>
+            </w:r>
+            <w:r>
+              <w:rPr>
+                <w:rFonts w:ascii="Arial" w:hAnsi="Arial" w:cs="Arial"/>
+                <w:noProof/>
+                <w:webHidden/>
+                <w:sz w:val="28"/>
+                <w:szCs w:val="28"/>
+              </w:rPr>
+              <w:t>3</w:t>
+            </w:r>
+            <w:r>
+              <w:rPr>
+                <w:rFonts w:ascii="Arial" w:hAnsi="Arial" w:cs="Arial"/>
+                <w:noProof/>
+                <w:webHidden/>
+                <w:sz w:val="28"/>
+                <w:szCs w:val="28"/>
+              </w:rPr>
+              <w:fldChar w:fldCharType="end"/>
+            </w:r>
+          </w:hyperlink>
+        </w:p>
+        <w:p>
+          <w:pPr>
+            <w:spacing w:line="276" w:lineRule="auto"/>
+          </w:pPr>
+          <w:r>
+            <w:rPr>
+              <w:rFonts w:ascii="Arial" w:hAnsi="Arial" w:cs="Arial"/>
+              <w:b/>
+              <w:bCs/>
+              <w:sz w:val="28"/>
+              <w:szCs w:val="28"/>
+              <w:lang w:val="es-ES"/>
+            </w:rPr>
+            <w:fldChar w:fldCharType="end"/>
+          </w:r>
+        </w:p>
+      </w:sdtContent>
+    </w:sdt>
+    <w:p>
+      <w:pPr>
+        <w:spacing w:line="276" w:lineRule="auto"/>
+        <w:rPr>
+          <w:rFonts w:asciiTheme="majorHAnsi" w:eastAsiaTheme="majorEastAsia" w:hAnsiTheme="majorHAnsi" w:cstheme="majorBidi"/>
+          <w:b/>
+          <w:sz w:val="36"/>
+          <w:szCs w:val="26"/>
+        </w:rPr>
+      </w:pPr>
+      <w:r>
+        <w:br w:type="page"/>
+      </w:r>
+    </w:p>
+    <w:p>
+      <w:pPr>
+        <w:pStyle w:val="Ttulo2"/>
+        <w:spacing w:line="276" w:lineRule="auto"/>
+      </w:pPr>
+      <w:bookmarkStart w:id="0" w:name="_Toc149681802"/>
+      <w:r>
         <w:lastRenderedPageBreak/>
         <w:t xml:space="preserve">1.1 Procesos, </w:t>
       </w:r>
       <w:proofErr w:type="spellStart"/>
       <w:r>
-        <w:rPr>
-          <w:rFonts w:ascii="Arial" w:hAnsi="Arial" w:cs="Arial"/>
-          <w:sz w:val="24"/>
-          <w:szCs w:val="24"/>
-        </w:rPr>
         <w:t>threads</w:t>
       </w:r>
       <w:proofErr w:type="spellEnd"/>
       <w:r>
-        <w:rPr>
-          <w:rFonts w:ascii="Arial" w:hAnsi="Arial" w:cs="Arial"/>
-          <w:sz w:val="24"/>
-          <w:szCs w:val="24"/>
-        </w:rPr>
         <w:t xml:space="preserve"> y Comunicación</w:t>
       </w:r>
-    </w:p>
-    <w:p>
-      <w:pPr>
-        <w:rPr>
-          <w:rFonts w:ascii="Arial" w:hAnsi="Arial" w:cs="Arial"/>
-          <w:sz w:val="24"/>
-          <w:szCs w:val="24"/>
-        </w:rPr>
-      </w:pPr>
-      <w:r>
-        <w:rPr>
-          <w:rFonts w:ascii="Arial" w:hAnsi="Arial" w:cs="Arial"/>
-          <w:sz w:val="24"/>
-          <w:szCs w:val="24"/>
-        </w:rPr>
-        <w:t>Banco:</w:t>
-      </w:r>
-      <w:r>
-        <w:rPr>
-          <w:rFonts w:ascii="Arial" w:hAnsi="Arial" w:cs="Arial"/>
-          <w:sz w:val="24"/>
-          <w:szCs w:val="24"/>
-        </w:rPr>
-        <w:t xml:space="preserve"> la implementación del banco simula la llegada de clientes de diferentes tipos, cuya elección es al azar. En primer lugar pasan por una mesa de entrada, la </w:t>
-      </w:r>
-      <w:proofErr w:type="spellStart"/>
-      <w:r>
-        <w:rPr>
-          <w:rFonts w:ascii="Arial" w:hAnsi="Arial" w:cs="Arial"/>
-          <w:sz w:val="24"/>
-          <w:szCs w:val="24"/>
-        </w:rPr>
-        <w:t>cuál</w:t>
-      </w:r>
-      <w:proofErr w:type="spellEnd"/>
+      <w:bookmarkEnd w:id="0"/>
+    </w:p>
+    <w:p>
+      <w:pPr>
+        <w:pStyle w:val="Ttulo3"/>
+        <w:spacing w:line="276" w:lineRule="auto"/>
+      </w:pPr>
+      <w:bookmarkStart w:id="1" w:name="_Toc149681803"/>
+      <w:r>
+        <w:t>Banco</w:t>
+      </w:r>
+      <w:bookmarkEnd w:id="1"/>
+      <w:r>
+        <w:t xml:space="preserve"> </w:t>
+      </w:r>
+    </w:p>
+    <w:p>
+      <w:pPr>
+        <w:spacing w:line="276" w:lineRule="auto"/>
+        <w:rPr>
+          <w:rFonts w:ascii="Arial" w:hAnsi="Arial" w:cs="Arial"/>
+          <w:sz w:val="24"/>
+          <w:szCs w:val="24"/>
+        </w:rPr>
+      </w:pPr>
+      <w:r>
+        <w:rPr>
+          <w:rFonts w:ascii="Arial" w:hAnsi="Arial" w:cs="Arial"/>
+          <w:sz w:val="24"/>
+          <w:szCs w:val="24"/>
+        </w:rPr>
+        <w:t>L</w:t>
+      </w:r>
+      <w:r>
+        <w:rPr>
+          <w:rFonts w:ascii="Arial" w:hAnsi="Arial" w:cs="Arial"/>
+          <w:sz w:val="24"/>
+          <w:szCs w:val="24"/>
+        </w:rPr>
+        <w:t xml:space="preserve">a implementación del banco simula la llegada de clientes de diferentes tipos, cuya elección es al azar. En primer lugar pasan por una mesa de entrada, la </w:t>
+      </w:r>
+      <w:r>
+        <w:rPr>
+          <w:rFonts w:ascii="Arial" w:hAnsi="Arial" w:cs="Arial"/>
+          <w:sz w:val="24"/>
+          <w:szCs w:val="24"/>
+        </w:rPr>
+        <w:t>cual</w:t>
+      </w:r>
       <w:r>
         <w:rPr>
           <w:rFonts w:ascii="Arial" w:hAnsi="Arial" w:cs="Arial"/>
@@ -965,16 +1741,14 @@
         </w:rPr>
         <w:t xml:space="preserve"> Estos empleados verifican si tienen trabajo y </w:t>
       </w:r>
-      <w:proofErr w:type="spellStart"/>
-      <w:r>
-        <w:rPr>
-          <w:rFonts w:ascii="Arial" w:hAnsi="Arial" w:cs="Arial"/>
-          <w:sz w:val="24"/>
-          <w:szCs w:val="24"/>
-        </w:rPr>
-        <w:t>sino</w:t>
-      </w:r>
-      <w:proofErr w:type="spellEnd"/>
+      <w:r>
+        <w:rPr>
+          <w:rFonts w:ascii="Arial" w:hAnsi="Arial" w:cs="Arial"/>
+          <w:sz w:val="24"/>
+          <w:szCs w:val="24"/>
+        </w:rPr>
+        <w:t>si no</w:t>
+      </w:r>
       <w:r>
         <w:rPr>
           <w:rFonts w:ascii="Arial" w:hAnsi="Arial" w:cs="Arial"/>
@@ -986,6 +1760,7 @@
     </w:p>
     <w:p>
       <w:pPr>
+        <w:spacing w:line="276" w:lineRule="auto"/>
         <w:rPr>
           <w:rFonts w:ascii="Arial" w:hAnsi="Arial" w:cs="Arial"/>
           <w:sz w:val="24"/>
@@ -1008,6 +1783,7 @@
           <w:ilvl w:val="0"/>
           <w:numId w:val="2"/>
         </w:numPr>
+        <w:spacing w:line="276" w:lineRule="auto"/>
         <w:rPr>
           <w:rFonts w:ascii="Arial" w:hAnsi="Arial" w:cs="Arial"/>
           <w:sz w:val="24"/>
@@ -1090,19 +1866,93 @@
           <w:ilvl w:val="0"/>
           <w:numId w:val="2"/>
         </w:numPr>
-        <w:rPr>
-          <w:rFonts w:ascii="Arial" w:hAnsi="Arial" w:cs="Arial"/>
-          <w:sz w:val="24"/>
-          <w:szCs w:val="24"/>
-        </w:rPr>
-      </w:pPr>
-      <w:r>
-        <w:rPr>
-          <w:rFonts w:ascii="Arial" w:hAnsi="Arial" w:cs="Arial"/>
-          <w:sz w:val="24"/>
-          <w:szCs w:val="24"/>
-        </w:rPr>
-        <w:t>C</w:t>
+        <w:spacing w:line="276" w:lineRule="auto"/>
+        <w:rPr>
+          <w:rFonts w:ascii="Arial" w:hAnsi="Arial" w:cs="Arial"/>
+          <w:sz w:val="24"/>
+          <w:szCs w:val="24"/>
+        </w:rPr>
+      </w:pPr>
+      <w:r>
+        <w:rPr>
+          <w:rFonts w:ascii="Arial" w:hAnsi="Arial" w:cs="Arial"/>
+          <w:sz w:val="24"/>
+          <w:szCs w:val="24"/>
+        </w:rPr>
+        <w:t>La implementación de los clientes y empleados es con un proceso por cada uno. El modelo de la implementación sigue siendo el mismo. Simulamos el “</w:t>
+      </w:r>
+      <w:proofErr w:type="spellStart"/>
+      <w:r>
+        <w:rPr>
+          <w:rFonts w:ascii="Arial" w:hAnsi="Arial" w:cs="Arial"/>
+          <w:sz w:val="24"/>
+          <w:szCs w:val="24"/>
+        </w:rPr>
+        <w:t>trywait</w:t>
+      </w:r>
+      <w:proofErr w:type="spellEnd"/>
+      <w:r>
+        <w:rPr>
+          <w:rFonts w:ascii="Arial" w:hAnsi="Arial" w:cs="Arial"/>
+          <w:sz w:val="24"/>
+          <w:szCs w:val="24"/>
+        </w:rPr>
+        <w:t xml:space="preserve">” de un semáforo utilizando un </w:t>
+      </w:r>
+      <w:proofErr w:type="spellStart"/>
+      <w:r>
+        <w:rPr>
+          <w:rFonts w:ascii="Arial" w:hAnsi="Arial" w:cs="Arial"/>
+          <w:sz w:val="24"/>
+          <w:szCs w:val="24"/>
+        </w:rPr>
+        <w:t>receive</w:t>
+      </w:r>
+      <w:proofErr w:type="spellEnd"/>
+      <w:r>
+        <w:rPr>
+          <w:rFonts w:ascii="Arial" w:hAnsi="Arial" w:cs="Arial"/>
+          <w:sz w:val="24"/>
+          <w:szCs w:val="24"/>
+        </w:rPr>
+        <w:t xml:space="preserve"> no bloqueante, y comparando el resultado retornado. </w:t>
+      </w:r>
+    </w:p>
+    <w:p>
+      <w:pPr>
+        <w:pStyle w:val="Prrafodelista"/>
+        <w:spacing w:line="276" w:lineRule="auto"/>
+        <w:rPr>
+          <w:rFonts w:ascii="Arial" w:hAnsi="Arial" w:cs="Arial"/>
+          <w:sz w:val="24"/>
+          <w:szCs w:val="24"/>
+        </w:rPr>
+      </w:pPr>
+      <w:r>
+        <w:rPr>
+          <w:rFonts w:ascii="Arial" w:hAnsi="Arial" w:cs="Arial"/>
+          <w:sz w:val="24"/>
+          <w:szCs w:val="24"/>
+        </w:rPr>
+        <w:t xml:space="preserve">Creamos una cola de mensajes compartida entre todos los procesos, y un tipo de dato a mandar por cada semáforo o </w:t>
+      </w:r>
+      <w:proofErr w:type="spellStart"/>
+      <w:r>
+        <w:rPr>
+          <w:rFonts w:ascii="Arial" w:hAnsi="Arial" w:cs="Arial"/>
+          <w:sz w:val="24"/>
+          <w:szCs w:val="24"/>
+        </w:rPr>
+        <w:t>mutex</w:t>
+      </w:r>
+      <w:proofErr w:type="spellEnd"/>
+      <w:r>
+        <w:rPr>
+          <w:rFonts w:ascii="Arial" w:hAnsi="Arial" w:cs="Arial"/>
+          <w:sz w:val="24"/>
+          <w:szCs w:val="24"/>
+        </w:rPr>
+        <w:t xml:space="preserve"> que necesitamos. </w:t>
       </w:r>
     </w:p>
     <w:p>
@@ -1112,98 +1962,181 @@
           <w:ilvl w:val="0"/>
           <w:numId w:val="2"/>
         </w:numPr>
-        <w:rPr>
-          <w:rFonts w:ascii="Arial" w:hAnsi="Arial" w:cs="Arial"/>
-          <w:sz w:val="24"/>
-          <w:szCs w:val="24"/>
-        </w:rPr>
-      </w:pPr>
-      <w:r>
-        <w:rPr>
-          <w:rFonts w:ascii="Arial" w:hAnsi="Arial" w:cs="Arial"/>
-          <w:sz w:val="24"/>
-          <w:szCs w:val="24"/>
-        </w:rPr>
-        <w:t>C</w:t>
-      </w:r>
-    </w:p>
-    <w:p>
-      <w:pPr>
-        <w:rPr>
-          <w:rFonts w:ascii="Arial" w:hAnsi="Arial" w:cs="Arial"/>
-          <w:sz w:val="24"/>
-          <w:szCs w:val="24"/>
-        </w:rPr>
-      </w:pPr>
-    </w:p>
-    <w:p>
-      <w:pPr>
-        <w:rPr>
-          <w:rFonts w:ascii="Arial" w:hAnsi="Arial" w:cs="Arial"/>
-          <w:sz w:val="24"/>
-          <w:szCs w:val="24"/>
-        </w:rPr>
-      </w:pPr>
+        <w:spacing w:line="276" w:lineRule="auto"/>
+        <w:rPr>
+          <w:rFonts w:ascii="Arial" w:hAnsi="Arial" w:cs="Arial"/>
+          <w:sz w:val="24"/>
+          <w:szCs w:val="24"/>
+        </w:rPr>
+      </w:pPr>
+      <w:r>
+        <w:rPr>
+          <w:rFonts w:ascii="Arial" w:hAnsi="Arial" w:cs="Arial"/>
+          <w:sz w:val="24"/>
+          <w:szCs w:val="24"/>
+        </w:rPr>
+        <w:t xml:space="preserve">Pudimos identificar que la solución utilizando hilos, es mucho más rápida en terminar de ejecutar, ya que los hilos son menos costosos de crear y terminar que los procesos. </w:t>
+      </w:r>
+      <w:r>
+        <w:rPr>
+          <w:rFonts w:ascii="Arial" w:hAnsi="Arial" w:cs="Arial"/>
+          <w:sz w:val="24"/>
+          <w:szCs w:val="24"/>
+        </w:rPr>
+        <w:t>Además, los semáforos son fáciles y sencillos de utilizar e implementar.</w:t>
+      </w:r>
+    </w:p>
+    <w:p>
+      <w:pPr>
+        <w:pStyle w:val="Prrafodelista"/>
+        <w:spacing w:line="276" w:lineRule="auto"/>
+        <w:rPr>
+          <w:rFonts w:ascii="Arial" w:hAnsi="Arial" w:cs="Arial"/>
+          <w:sz w:val="24"/>
+          <w:szCs w:val="24"/>
+        </w:rPr>
+      </w:pPr>
+      <w:r>
+        <w:rPr>
+          <w:rFonts w:ascii="Arial" w:hAnsi="Arial" w:cs="Arial"/>
+          <w:sz w:val="24"/>
+          <w:szCs w:val="24"/>
+        </w:rPr>
+        <w:t>Por otro lado, la solución utilizando procesos y colas de mensajes resulta en más protección de memoria y recursos, ya que los procesos no comparten el mismo espacio de direccionamiento entre sí, y un error no afecta directamente a otro proceso, lo cuál si ocurre con los hilos. Como principal desventaja de utilizar procesos es la sobrecarga generada por la creación, terminación y comunicación entre ellos</w:t>
+      </w:r>
+      <w:r>
+        <w:rPr>
+          <w:rFonts w:ascii="Arial" w:hAnsi="Arial" w:cs="Arial"/>
+          <w:sz w:val="24"/>
+          <w:szCs w:val="24"/>
+        </w:rPr>
+        <w:t xml:space="preserve">. En cuánto a las colas de mensajes, tienen un desempeño similar al de los semáforos pero en términos de legibilidad de código puede resultar confuso. </w:t>
+      </w:r>
+    </w:p>
+    <w:p>
+      <w:pPr>
+        <w:spacing w:line="276" w:lineRule="auto"/>
+        <w:rPr>
+          <w:rFonts w:ascii="Arial" w:hAnsi="Arial" w:cs="Arial"/>
+          <w:sz w:val="24"/>
+          <w:szCs w:val="24"/>
+        </w:rPr>
+      </w:pPr>
+      <w:r>
+        <w:rPr>
+          <w:rFonts w:ascii="Arial" w:hAnsi="Arial" w:cs="Arial"/>
+          <w:sz w:val="24"/>
+          <w:szCs w:val="24"/>
+        </w:rPr>
+        <w:t xml:space="preserve">Como conclusión, ambas soluciones permiten modelar el problema, cada una con sus ventajas y desventajas, pero al momento de inclinarnos hacia una de </w:t>
+      </w:r>
+      <w:r>
+        <w:rPr>
+          <w:rFonts w:ascii="Arial" w:hAnsi="Arial" w:cs="Arial"/>
+          <w:sz w:val="24"/>
+          <w:szCs w:val="24"/>
+        </w:rPr>
+        <w:lastRenderedPageBreak/>
+        <w:t>ellas preferimos implementarla con hilos y semáforos, principalmente por la rapidez y facilidad de implementación.</w:t>
+      </w:r>
+    </w:p>
+    <w:p>
+      <w:pPr>
+        <w:spacing w:line="276" w:lineRule="auto"/>
+        <w:rPr>
+          <w:rFonts w:ascii="Arial" w:hAnsi="Arial" w:cs="Arial"/>
+          <w:sz w:val="24"/>
+          <w:szCs w:val="24"/>
+        </w:rPr>
+      </w:pPr>
+    </w:p>
+    <w:p>
+      <w:pPr>
+        <w:pStyle w:val="Ttulo3"/>
+        <w:spacing w:line="276" w:lineRule="auto"/>
+      </w:pPr>
+      <w:bookmarkStart w:id="2" w:name="_Toc149681804"/>
       <w:proofErr w:type="spellStart"/>
       <w:r>
-        <w:rPr>
-          <w:rFonts w:ascii="Arial" w:hAnsi="Arial" w:cs="Arial"/>
-          <w:sz w:val="24"/>
-          <w:szCs w:val="24"/>
-        </w:rPr>
         <w:t>Minishell</w:t>
       </w:r>
+      <w:bookmarkEnd w:id="2"/>
       <w:proofErr w:type="spellEnd"/>
       <w:r>
-        <w:rPr>
-          <w:rFonts w:ascii="Arial" w:hAnsi="Arial" w:cs="Arial"/>
-          <w:sz w:val="24"/>
-          <w:szCs w:val="24"/>
-        </w:rPr>
-        <w:t xml:space="preserve">: </w:t>
-      </w:r>
-    </w:p>
-    <w:p>
-      <w:pPr>
-        <w:rPr>
-          <w:rFonts w:ascii="Arial" w:hAnsi="Arial" w:cs="Arial"/>
-          <w:sz w:val="24"/>
-          <w:szCs w:val="24"/>
-        </w:rPr>
-      </w:pPr>
-    </w:p>
-    <w:p>
-      <w:pPr>
-        <w:rPr>
-          <w:rFonts w:ascii="Arial" w:hAnsi="Arial" w:cs="Arial"/>
-          <w:sz w:val="24"/>
-          <w:szCs w:val="24"/>
-        </w:rPr>
-      </w:pPr>
-      <w:r>
-        <w:rPr>
-          <w:rFonts w:ascii="Arial" w:hAnsi="Arial" w:cs="Arial"/>
-          <w:sz w:val="24"/>
-          <w:szCs w:val="24"/>
-        </w:rPr>
-        <w:t xml:space="preserve">1.2 Sincronización: </w:t>
-      </w:r>
-    </w:p>
-    <w:p>
-      <w:pPr>
-        <w:rPr>
-          <w:rFonts w:ascii="Arial" w:hAnsi="Arial" w:cs="Arial"/>
-          <w:sz w:val="24"/>
-          <w:szCs w:val="24"/>
-        </w:rPr>
-      </w:pPr>
-      <w:r>
-        <w:rPr>
-          <w:rFonts w:ascii="Arial" w:hAnsi="Arial" w:cs="Arial"/>
-          <w:sz w:val="24"/>
-          <w:szCs w:val="24"/>
-        </w:rPr>
-        <w:t>Secuencias: fueron implementadas en sus respectivos archivos, cabe aclarar que la secuencia “</w:t>
+        <w:t xml:space="preserve"> </w:t>
+      </w:r>
+    </w:p>
+    <w:p>
+      <w:pPr>
+        <w:spacing w:line="276" w:lineRule="auto"/>
+        <w:rPr>
+          <w:rFonts w:ascii="Arial" w:hAnsi="Arial" w:cs="Arial"/>
+          <w:sz w:val="24"/>
+          <w:szCs w:val="24"/>
+        </w:rPr>
+      </w:pPr>
+    </w:p>
+    <w:p>
+      <w:pPr>
+        <w:spacing w:line="276" w:lineRule="auto"/>
+        <w:rPr>
+          <w:rFonts w:asciiTheme="majorHAnsi" w:eastAsiaTheme="majorEastAsia" w:hAnsiTheme="majorHAnsi" w:cstheme="majorBidi"/>
+          <w:b/>
+          <w:sz w:val="36"/>
+          <w:szCs w:val="26"/>
+        </w:rPr>
+      </w:pPr>
+      <w:bookmarkStart w:id="3" w:name="_Toc149681805"/>
+      <w:r>
+        <w:br w:type="page"/>
+      </w:r>
+    </w:p>
+    <w:p>
+      <w:pPr>
+        <w:pStyle w:val="Ttulo2"/>
+        <w:spacing w:line="276" w:lineRule="auto"/>
+      </w:pPr>
+      <w:r>
+        <w:lastRenderedPageBreak/>
+        <w:t>1.2 Sincronización</w:t>
+      </w:r>
+      <w:bookmarkEnd w:id="3"/>
+    </w:p>
+    <w:p>
+      <w:pPr>
+        <w:pStyle w:val="Ttulo3"/>
+        <w:spacing w:line="276" w:lineRule="auto"/>
+      </w:pPr>
+      <w:bookmarkStart w:id="4" w:name="_Toc149681806"/>
+      <w:r>
+        <w:t>Secuencias</w:t>
+      </w:r>
+      <w:bookmarkEnd w:id="4"/>
+    </w:p>
+    <w:p>
+      <w:pPr>
+        <w:spacing w:line="276" w:lineRule="auto"/>
+        <w:rPr>
+          <w:rFonts w:ascii="Arial" w:hAnsi="Arial" w:cs="Arial"/>
+          <w:sz w:val="24"/>
+          <w:szCs w:val="24"/>
+        </w:rPr>
+      </w:pPr>
+      <w:r>
+        <w:rPr>
+          <w:rFonts w:ascii="Arial" w:hAnsi="Arial" w:cs="Arial"/>
+          <w:sz w:val="24"/>
+          <w:szCs w:val="24"/>
+        </w:rPr>
+        <w:t>F</w:t>
+      </w:r>
+      <w:r>
+        <w:rPr>
+          <w:rFonts w:ascii="Arial" w:hAnsi="Arial" w:cs="Arial"/>
+          <w:sz w:val="24"/>
+          <w:szCs w:val="24"/>
+        </w:rPr>
+        <w:t>ueron implementadas en sus respectivos archivos, cabe aclarar que la secuencia “</w:t>
       </w:r>
       <w:r>
         <w:rPr>
@@ -1294,29 +2227,34 @@
     </w:p>
     <w:p>
       <w:pPr>
-        <w:rPr>
-          <w:rFonts w:ascii="Arial" w:hAnsi="Arial" w:cs="Arial"/>
-          <w:sz w:val="24"/>
-          <w:szCs w:val="24"/>
-        </w:rPr>
-      </w:pPr>
-    </w:p>
-    <w:p>
-      <w:pPr>
-        <w:rPr>
-          <w:rFonts w:ascii="Arial" w:hAnsi="Arial" w:cs="Arial"/>
-          <w:sz w:val="24"/>
-          <w:szCs w:val="24"/>
-        </w:rPr>
-      </w:pPr>
-      <w:r>
-        <w:rPr>
-          <w:rFonts w:ascii="Arial" w:hAnsi="Arial" w:cs="Arial"/>
-          <w:sz w:val="24"/>
-          <w:szCs w:val="24"/>
-        </w:rPr>
-        <w:t xml:space="preserve">Reserva de aulas: </w:t>
-      </w:r>
+        <w:spacing w:line="276" w:lineRule="auto"/>
+        <w:rPr>
+          <w:rFonts w:ascii="Arial" w:hAnsi="Arial" w:cs="Arial"/>
+          <w:sz w:val="24"/>
+          <w:szCs w:val="24"/>
+        </w:rPr>
+      </w:pPr>
+    </w:p>
+    <w:p>
+      <w:pPr>
+        <w:pStyle w:val="Ttulo3"/>
+        <w:spacing w:line="276" w:lineRule="auto"/>
+      </w:pPr>
+      <w:bookmarkStart w:id="5" w:name="_Toc149681807"/>
+      <w:r>
+        <w:t>Reserva de aulas</w:t>
+      </w:r>
+      <w:bookmarkEnd w:id="5"/>
+    </w:p>
+    <w:p>
+      <w:pPr>
+        <w:spacing w:line="276" w:lineRule="auto"/>
+        <w:rPr>
+          <w:rFonts w:ascii="Arial" w:hAnsi="Arial" w:cs="Arial"/>
+          <w:sz w:val="24"/>
+          <w:szCs w:val="24"/>
+        </w:rPr>
+      </w:pPr>
       <w:r>
         <w:rPr>
           <w:rFonts w:ascii="Arial" w:hAnsi="Arial" w:cs="Arial"/>
@@ -1328,6 +2266,7 @@
     </w:p>
     <w:p>
       <w:pPr>
+        <w:spacing w:line="276" w:lineRule="auto"/>
         <w:rPr>
           <w:rFonts w:ascii="Arial" w:hAnsi="Arial" w:cs="Arial"/>
           <w:sz w:val="24"/>
@@ -1349,6 +2288,7 @@
           <w:ilvl w:val="0"/>
           <w:numId w:val="4"/>
         </w:numPr>
+        <w:spacing w:line="276" w:lineRule="auto"/>
         <w:rPr>
           <w:rFonts w:ascii="Arial" w:hAnsi="Arial" w:cs="Arial"/>
           <w:sz w:val="24"/>
@@ -1370,19 +2310,19 @@
           <w:ilvl w:val="0"/>
           <w:numId w:val="4"/>
         </w:numPr>
-        <w:rPr>
-          <w:rFonts w:ascii="Arial" w:hAnsi="Arial" w:cs="Arial"/>
-          <w:sz w:val="24"/>
-          <w:szCs w:val="24"/>
-        </w:rPr>
-      </w:pPr>
-      <w:r>
-        <w:rPr>
-          <w:rFonts w:ascii="Arial" w:hAnsi="Arial" w:cs="Arial"/>
-          <w:sz w:val="24"/>
-          <w:szCs w:val="24"/>
-        </w:rPr>
-        <w:lastRenderedPageBreak/>
+        <w:spacing w:line="276" w:lineRule="auto"/>
+        <w:rPr>
+          <w:rFonts w:ascii="Arial" w:hAnsi="Arial" w:cs="Arial"/>
+          <w:sz w:val="24"/>
+          <w:szCs w:val="24"/>
+        </w:rPr>
+      </w:pPr>
+      <w:r>
+        <w:rPr>
+          <w:rFonts w:ascii="Arial" w:hAnsi="Arial" w:cs="Arial"/>
+          <w:sz w:val="24"/>
+          <w:szCs w:val="24"/>
+        </w:rPr>
         <w:t>Cancelar: busca en la tabla si el alumno tiene reservada alguna hora, en el caso de tenerla pide acceso a la tabla y cuando es obtenido borra la reserva más temprana del día. Si no tenía reservada ninguna hora esto es mostrado por pantalla</w:t>
       </w:r>
     </w:p>
@@ -1392,6 +2332,7 @@
           <w:ilvl w:val="0"/>
           <w:numId w:val="4"/>
         </w:numPr>
+        <w:spacing w:line="276" w:lineRule="auto"/>
         <w:rPr>
           <w:rFonts w:ascii="Arial" w:hAnsi="Arial" w:cs="Arial"/>
           <w:sz w:val="24"/>
@@ -1409,6 +2350,7 @@
     </w:p>
     <w:p>
       <w:pPr>
+        <w:spacing w:line="276" w:lineRule="auto"/>
         <w:rPr>
           <w:rFonts w:ascii="Arial" w:hAnsi="Arial" w:cs="Arial"/>
           <w:sz w:val="24"/>
@@ -1430,6 +2372,7 @@
           <w:ilvl w:val="0"/>
           <w:numId w:val="3"/>
         </w:numPr>
+        <w:spacing w:line="276" w:lineRule="auto"/>
         <w:rPr>
           <w:rFonts w:ascii="Arial" w:hAnsi="Arial" w:cs="Arial"/>
           <w:sz w:val="24"/>
@@ -1451,6 +2394,7 @@
           <w:ilvl w:val="0"/>
           <w:numId w:val="3"/>
         </w:numPr>
+        <w:spacing w:line="276" w:lineRule="auto"/>
         <w:rPr>
           <w:rFonts w:ascii="Arial" w:hAnsi="Arial" w:cs="Arial"/>
           <w:sz w:val="24"/>
@@ -1472,6 +2416,7 @@
           <w:ilvl w:val="0"/>
           <w:numId w:val="3"/>
         </w:numPr>
+        <w:spacing w:line="276" w:lineRule="auto"/>
         <w:rPr>
           <w:rFonts w:ascii="Arial" w:hAnsi="Arial" w:cs="Arial"/>
           <w:sz w:val="24"/>
@@ -1493,6 +2438,7 @@
           <w:ilvl w:val="0"/>
           <w:numId w:val="3"/>
         </w:numPr>
+        <w:spacing w:line="276" w:lineRule="auto"/>
         <w:rPr>
           <w:rFonts w:ascii="Arial" w:hAnsi="Arial" w:cs="Arial"/>
           <w:sz w:val="24"/>
@@ -1510,32 +2456,96 @@
     </w:p>
     <w:p>
       <w:pPr>
-        <w:rPr>
-          <w:rFonts w:ascii="Arial" w:hAnsi="Arial" w:cs="Arial"/>
-          <w:sz w:val="24"/>
-          <w:szCs w:val="24"/>
-        </w:rPr>
-      </w:pPr>
-    </w:p>
-    <w:p>
-      <w:pPr>
-        <w:rPr>
-          <w:rFonts w:ascii="Arial" w:hAnsi="Arial" w:cs="Arial"/>
-          <w:sz w:val="24"/>
-          <w:szCs w:val="24"/>
-        </w:rPr>
-      </w:pPr>
-      <w:r>
-        <w:rPr>
-          <w:rFonts w:ascii="Arial" w:hAnsi="Arial" w:cs="Arial"/>
-          <w:sz w:val="24"/>
-          <w:szCs w:val="24"/>
-        </w:rPr>
-        <w:t xml:space="preserve">2.2. Problemas Conceptuales </w:t>
-      </w:r>
-    </w:p>
-    <w:p>
-      <w:pPr>
+        <w:numPr>
+          <w:ilvl w:val="0"/>
+          <w:numId w:val="3"/>
+        </w:numPr>
+        <w:spacing w:line="276" w:lineRule="auto"/>
+        <w:rPr>
+          <w:rFonts w:ascii="Arial" w:hAnsi="Arial" w:cs="Arial"/>
+          <w:sz w:val="24"/>
+          <w:szCs w:val="24"/>
+        </w:rPr>
+      </w:pPr>
+      <w:r>
+        <w:rPr>
+          <w:rFonts w:ascii="Arial" w:hAnsi="Arial" w:cs="Arial"/>
+          <w:sz w:val="24"/>
+          <w:szCs w:val="24"/>
+        </w:rPr>
+        <w:t>TIEMPO_ENTRE_ACCIONES: utilizado para definir un intervalo de tiempo en el que cada alumno realiza cada una de sus 4 acciones.</w:t>
+      </w:r>
+    </w:p>
+    <w:p>
+      <w:pPr>
+        <w:spacing w:line="276" w:lineRule="auto"/>
+        <w:rPr>
+          <w:rFonts w:ascii="Arial" w:hAnsi="Arial" w:cs="Arial"/>
+          <w:sz w:val="24"/>
+          <w:szCs w:val="24"/>
+        </w:rPr>
+      </w:pPr>
+    </w:p>
+    <w:p>
+      <w:pPr>
+        <w:spacing w:line="276" w:lineRule="auto"/>
+        <w:rPr>
+          <w:rFonts w:ascii="Arial" w:hAnsi="Arial" w:cs="Arial"/>
+          <w:sz w:val="24"/>
+          <w:szCs w:val="24"/>
+        </w:rPr>
+      </w:pPr>
+      <w:r>
+        <w:rPr>
+          <w:rFonts w:ascii="Arial" w:hAnsi="Arial" w:cs="Arial"/>
+          <w:sz w:val="24"/>
+          <w:szCs w:val="24"/>
+        </w:rPr>
+        <w:t xml:space="preserve">Procesos y memoria compartida: definimos una estructura de memoria compartida en la que guardamos la tabla de reservas y los 3 semáforos ya explicados. El modelo de la implementación es el mismo, cambiando únicamente la utilización de procesos en lugar de hilos, y con ellos el manejo de la memoria compartida. </w:t>
+      </w:r>
+    </w:p>
+    <w:p>
+      <w:pPr>
+        <w:spacing w:line="276" w:lineRule="auto"/>
+        <w:rPr>
+          <w:rFonts w:ascii="Arial" w:hAnsi="Arial" w:cs="Arial"/>
+          <w:sz w:val="24"/>
+          <w:szCs w:val="24"/>
+        </w:rPr>
+      </w:pPr>
+    </w:p>
+    <w:p>
+      <w:pPr>
+        <w:spacing w:line="276" w:lineRule="auto"/>
+        <w:rPr>
+          <w:rFonts w:asciiTheme="majorHAnsi" w:eastAsiaTheme="majorEastAsia" w:hAnsiTheme="majorHAnsi" w:cstheme="majorBidi"/>
+          <w:b/>
+          <w:sz w:val="36"/>
+          <w:szCs w:val="26"/>
+        </w:rPr>
+      </w:pPr>
+      <w:bookmarkStart w:id="6" w:name="_Toc149681808"/>
+      <w:r>
+        <w:br w:type="page"/>
+      </w:r>
+    </w:p>
+    <w:p>
+      <w:pPr>
+        <w:pStyle w:val="Ttulo2"/>
+        <w:spacing w:line="276" w:lineRule="auto"/>
+      </w:pPr>
+      <w:r>
+        <w:lastRenderedPageBreak/>
+        <w:t>2.2. Problemas Conceptuales</w:t>
+      </w:r>
+      <w:bookmarkEnd w:id="6"/>
+      <w:r>
+        <w:t xml:space="preserve"> </w:t>
+      </w:r>
+    </w:p>
+    <w:p>
+      <w:pPr>
+        <w:spacing w:line="276" w:lineRule="auto"/>
         <w:rPr>
           <w:rFonts w:ascii="Arial" w:hAnsi="Arial" w:cs="Arial"/>
           <w:sz w:val="24"/>
@@ -1553,6 +2563,7 @@
     </w:p>
     <w:p>
       <w:pPr>
+        <w:spacing w:line="276" w:lineRule="auto"/>
         <w:rPr>
           <w:rFonts w:ascii="Arial" w:hAnsi="Arial" w:cs="Arial"/>
           <w:sz w:val="24"/>
@@ -1588,6 +2599,7 @@
     </w:p>
     <w:p>
       <w:pPr>
+        <w:spacing w:line="276" w:lineRule="auto"/>
         <w:rPr>
           <w:rFonts w:ascii="Arial" w:hAnsi="Arial" w:cs="Arial"/>
           <w:sz w:val="24"/>
@@ -1661,15 +2673,17 @@
     </w:p>
     <w:p>
       <w:pPr>
-        <w:rPr>
-          <w:rFonts w:ascii="Arial" w:hAnsi="Arial" w:cs="Arial"/>
-          <w:sz w:val="24"/>
-          <w:szCs w:val="24"/>
-        </w:rPr>
-      </w:pPr>
-    </w:p>
-    <w:p>
-      <w:pPr>
+        <w:spacing w:line="276" w:lineRule="auto"/>
+        <w:rPr>
+          <w:rFonts w:ascii="Arial" w:hAnsi="Arial" w:cs="Arial"/>
+          <w:sz w:val="24"/>
+          <w:szCs w:val="24"/>
+        </w:rPr>
+      </w:pPr>
+    </w:p>
+    <w:p>
+      <w:pPr>
+        <w:spacing w:line="276" w:lineRule="auto"/>
         <w:rPr>
           <w:rFonts w:ascii="Arial" w:hAnsi="Arial" w:cs="Arial"/>
           <w:sz w:val="24"/>
@@ -1687,6 +2701,7 @@
     </w:p>
     <w:p>
       <w:pPr>
+        <w:spacing w:line="276" w:lineRule="auto"/>
         <w:rPr>
           <w:rFonts w:ascii="Arial" w:hAnsi="Arial" w:cs="Arial"/>
           <w:sz w:val="24"/>
@@ -1736,15 +2751,17 @@
     </w:p>
     <w:p>
       <w:pPr>
-        <w:rPr>
-          <w:rFonts w:ascii="Arial" w:hAnsi="Arial" w:cs="Arial"/>
-          <w:sz w:val="24"/>
-          <w:szCs w:val="24"/>
-        </w:rPr>
-      </w:pPr>
-    </w:p>
-    <w:p>
-      <w:pPr>
+        <w:spacing w:line="276" w:lineRule="auto"/>
+        <w:rPr>
+          <w:rFonts w:ascii="Arial" w:hAnsi="Arial" w:cs="Arial"/>
+          <w:sz w:val="24"/>
+          <w:szCs w:val="24"/>
+        </w:rPr>
+      </w:pPr>
+    </w:p>
+    <w:p>
+      <w:pPr>
+        <w:spacing w:line="276" w:lineRule="auto"/>
         <w:rPr>
           <w:rFonts w:ascii="Arial" w:hAnsi="Arial" w:cs="Arial"/>
           <w:sz w:val="24"/>
@@ -1762,6 +2779,7 @@
     </w:p>
     <w:p>
       <w:pPr>
+        <w:spacing w:line="276" w:lineRule="auto"/>
         <w:rPr>
           <w:rFonts w:ascii="Arial" w:hAnsi="Arial" w:cs="Arial"/>
           <w:sz w:val="24"/>
@@ -1808,6 +2826,7 @@
           <w:ilvl w:val="0"/>
           <w:numId w:val="3"/>
         </w:numPr>
+        <w:spacing w:line="276" w:lineRule="auto"/>
         <w:rPr>
           <w:rFonts w:ascii="Arial" w:hAnsi="Arial" w:cs="Arial"/>
           <w:sz w:val="24"/>
@@ -1838,6 +2857,7 @@
           <w:ilvl w:val="0"/>
           <w:numId w:val="3"/>
         </w:numPr>
+        <w:spacing w:line="276" w:lineRule="auto"/>
         <w:rPr>
           <w:rFonts w:ascii="Arial" w:hAnsi="Arial" w:cs="Arial"/>
           <w:sz w:val="24"/>
@@ -1868,6 +2888,293 @@
           <w:ilvl w:val="0"/>
           <w:numId w:val="3"/>
         </w:numPr>
+        <w:spacing w:line="276" w:lineRule="auto"/>
+        <w:rPr>
+          <w:rFonts w:ascii="Arial" w:hAnsi="Arial" w:cs="Arial"/>
+          <w:sz w:val="24"/>
+          <w:szCs w:val="24"/>
+        </w:rPr>
+      </w:pPr>
+      <w:r>
+        <w:rPr>
+          <w:rFonts w:ascii="Arial" w:hAnsi="Arial" w:cs="Arial"/>
+          <w:sz w:val="24"/>
+          <w:szCs w:val="24"/>
+        </w:rPr>
+        <w:t>Modificado</w:t>
+      </w:r>
+      <w:r>
+        <w:rPr>
+          <w:rFonts w:ascii="Arial" w:hAnsi="Arial" w:cs="Arial"/>
+          <w:sz w:val="24"/>
+          <w:szCs w:val="24"/>
+        </w:rPr>
+        <w:t xml:space="preserve">: </w:t>
+      </w:r>
+      <w:proofErr w:type="spellStart"/>
+      <w:r>
+        <w:rPr>
+          <w:rFonts w:ascii="Arial" w:hAnsi="Arial" w:cs="Arial"/>
+          <w:sz w:val="24"/>
+          <w:szCs w:val="24"/>
+        </w:rPr>
+        <w:t>dirty</w:t>
+      </w:r>
+      <w:proofErr w:type="spellEnd"/>
+      <w:r>
+        <w:rPr>
+          <w:rFonts w:ascii="Arial" w:hAnsi="Arial" w:cs="Arial"/>
+          <w:sz w:val="24"/>
+          <w:szCs w:val="24"/>
+        </w:rPr>
+        <w:t xml:space="preserve"> bit que representa que la entrada fue modificada y debe ser escrita en disco. Si este bit está en 0, significa que no es necesario volver a copiar el valor al disco ya que no hubo modificaciones</w:t>
+      </w:r>
+    </w:p>
+    <w:p>
+      <w:pPr>
+        <w:spacing w:line="276" w:lineRule="auto"/>
+        <w:rPr>
+          <w:rFonts w:ascii="Arial" w:hAnsi="Arial" w:cs="Arial"/>
+          <w:sz w:val="24"/>
+          <w:szCs w:val="24"/>
+        </w:rPr>
+      </w:pPr>
+      <w:r>
+        <w:rPr>
+          <w:rFonts w:ascii="Arial" w:hAnsi="Arial" w:cs="Arial"/>
+          <w:sz w:val="24"/>
+          <w:szCs w:val="24"/>
+        </w:rPr>
+        <w:t xml:space="preserve">Cantidad de </w:t>
+      </w:r>
+      <w:proofErr w:type="spellStart"/>
+      <w:r>
+        <w:rPr>
+          <w:rFonts w:ascii="Arial" w:hAnsi="Arial" w:cs="Arial"/>
+          <w:sz w:val="24"/>
+          <w:szCs w:val="24"/>
+        </w:rPr>
+        <w:t>frames</w:t>
+      </w:r>
+      <w:proofErr w:type="spellEnd"/>
+      <w:r>
+        <w:rPr>
+          <w:rFonts w:ascii="Arial" w:hAnsi="Arial" w:cs="Arial"/>
+          <w:sz w:val="24"/>
+          <w:szCs w:val="24"/>
+        </w:rPr>
+        <w:t xml:space="preserve">: </w:t>
+      </w:r>
+      <w:r>
+        <w:rPr>
+          <w:rFonts w:ascii="Arial" w:hAnsi="Arial" w:cs="Arial"/>
+          <w:sz w:val="24"/>
+          <w:szCs w:val="24"/>
+        </w:rPr>
+        <w:t>2GB</w:t>
+      </w:r>
+      <w:r>
+        <w:rPr>
+          <w:rFonts w:ascii="Arial" w:hAnsi="Arial" w:cs="Arial"/>
+          <w:sz w:val="24"/>
+          <w:szCs w:val="24"/>
+        </w:rPr>
+        <w:t xml:space="preserve"> / 8KB = </w:t>
+      </w:r>
+      <w:r>
+        <w:rPr>
+          <w:rFonts w:ascii="Arial" w:hAnsi="Arial" w:cs="Arial"/>
+          <w:sz w:val="24"/>
+          <w:szCs w:val="24"/>
+        </w:rPr>
+        <w:t>262.144 = 2^18</w:t>
+      </w:r>
+      <w:r>
+        <w:rPr>
+          <w:rFonts w:ascii="Arial" w:hAnsi="Arial" w:cs="Arial"/>
+          <w:sz w:val="24"/>
+          <w:szCs w:val="24"/>
+        </w:rPr>
+        <w:t>, 1</w:t>
+      </w:r>
+      <w:r>
+        <w:rPr>
+          <w:rFonts w:ascii="Arial" w:hAnsi="Arial" w:cs="Arial"/>
+          <w:sz w:val="24"/>
+          <w:szCs w:val="24"/>
+        </w:rPr>
+        <w:t>8</w:t>
+      </w:r>
+      <w:r>
+        <w:rPr>
+          <w:rFonts w:ascii="Arial" w:hAnsi="Arial" w:cs="Arial"/>
+          <w:sz w:val="24"/>
+          <w:szCs w:val="24"/>
+        </w:rPr>
+        <w:t xml:space="preserve"> bits para direccionar al marco de página.</w:t>
+      </w:r>
+    </w:p>
+    <w:p>
+      <w:pPr>
+        <w:spacing w:line="276" w:lineRule="auto"/>
+        <w:rPr>
+          <w:rFonts w:ascii="Arial" w:hAnsi="Arial" w:cs="Arial"/>
+          <w:sz w:val="24"/>
+          <w:szCs w:val="24"/>
+        </w:rPr>
+      </w:pPr>
+    </w:p>
+    <w:p>
+      <w:pPr>
+        <w:spacing w:line="276" w:lineRule="auto"/>
+        <w:rPr>
+          <w:rFonts w:ascii="Arial" w:hAnsi="Arial" w:cs="Arial"/>
+          <w:sz w:val="24"/>
+          <w:szCs w:val="24"/>
+        </w:rPr>
+      </w:pPr>
+      <w:r>
+        <w:rPr>
+          <w:rFonts w:ascii="Arial" w:hAnsi="Arial" w:cs="Arial"/>
+          <w:sz w:val="24"/>
+          <w:szCs w:val="24"/>
+        </w:rPr>
+        <w:t xml:space="preserve">c) Determine el número de marcos de página. </w:t>
+      </w:r>
+    </w:p>
+    <w:p>
+      <w:pPr>
+        <w:spacing w:line="276" w:lineRule="auto"/>
+        <w:rPr>
+          <w:rFonts w:ascii="Arial" w:hAnsi="Arial" w:cs="Arial"/>
+          <w:sz w:val="24"/>
+          <w:szCs w:val="24"/>
+        </w:rPr>
+      </w:pPr>
+      <w:r>
+        <w:rPr>
+          <w:rFonts w:ascii="Arial" w:hAnsi="Arial" w:cs="Arial"/>
+          <w:sz w:val="24"/>
+          <w:szCs w:val="24"/>
+        </w:rPr>
+        <w:t xml:space="preserve">Número de marcos de página: </w:t>
+      </w:r>
+      <w:r>
+        <w:rPr>
+          <w:rFonts w:ascii="Arial" w:hAnsi="Arial" w:cs="Arial"/>
+          <w:sz w:val="24"/>
+          <w:szCs w:val="24"/>
+        </w:rPr>
+        <w:t>2GB</w:t>
+      </w:r>
+      <w:r>
+        <w:rPr>
+          <w:rFonts w:ascii="Arial" w:hAnsi="Arial" w:cs="Arial"/>
+          <w:sz w:val="24"/>
+          <w:szCs w:val="24"/>
+        </w:rPr>
+        <w:t xml:space="preserve"> / 8KB = </w:t>
+      </w:r>
+      <w:r>
+        <w:rPr>
+          <w:rFonts w:ascii="Arial" w:hAnsi="Arial" w:cs="Arial"/>
+          <w:sz w:val="24"/>
+          <w:szCs w:val="24"/>
+        </w:rPr>
+        <w:t>262.144</w:t>
+      </w:r>
+    </w:p>
+    <w:p>
+      <w:pPr>
+        <w:spacing w:line="276" w:lineRule="auto"/>
+        <w:rPr>
+          <w:rFonts w:ascii="Arial" w:hAnsi="Arial" w:cs="Arial"/>
+          <w:sz w:val="24"/>
+          <w:szCs w:val="24"/>
+        </w:rPr>
+      </w:pPr>
+    </w:p>
+    <w:p>
+      <w:pPr>
+        <w:spacing w:line="276" w:lineRule="auto"/>
+        <w:rPr>
+          <w:rFonts w:ascii="Arial" w:hAnsi="Arial" w:cs="Arial"/>
+          <w:sz w:val="24"/>
+          <w:szCs w:val="24"/>
+        </w:rPr>
+      </w:pPr>
+      <w:r>
+        <w:rPr>
+          <w:rFonts w:ascii="Arial" w:hAnsi="Arial" w:cs="Arial"/>
+          <w:sz w:val="24"/>
+          <w:szCs w:val="24"/>
+        </w:rPr>
+        <w:t>d) Determine el formato de la dirección lógica.</w:t>
+      </w:r>
+    </w:p>
+    <w:p>
+      <w:pPr>
+        <w:spacing w:line="276" w:lineRule="auto"/>
+        <w:rPr>
+          <w:rFonts w:ascii="Arial" w:hAnsi="Arial" w:cs="Arial"/>
+          <w:sz w:val="24"/>
+          <w:szCs w:val="24"/>
+        </w:rPr>
+      </w:pPr>
+      <w:r>
+        <w:rPr>
+          <w:rFonts w:ascii="Arial" w:hAnsi="Arial" w:cs="Arial"/>
+          <w:sz w:val="24"/>
+          <w:szCs w:val="24"/>
+        </w:rPr>
+        <w:t>Log2(256MB)= 28 bits de dirección lógica.</w:t>
+      </w:r>
+    </w:p>
+    <w:p>
+      <w:pPr>
+        <w:spacing w:line="276" w:lineRule="auto"/>
+        <w:rPr>
+          <w:rFonts w:ascii="Arial" w:hAnsi="Arial" w:cs="Arial"/>
+          <w:sz w:val="24"/>
+          <w:szCs w:val="24"/>
+        </w:rPr>
+      </w:pPr>
+      <w:r>
+        <w:rPr>
+          <w:rFonts w:ascii="Arial" w:hAnsi="Arial" w:cs="Arial"/>
+          <w:sz w:val="24"/>
+          <w:szCs w:val="24"/>
+        </w:rPr>
+        <w:t xml:space="preserve">Cantidad de </w:t>
+      </w:r>
+      <w:r>
+        <w:rPr>
+          <w:rFonts w:ascii="Arial" w:hAnsi="Arial" w:cs="Arial"/>
+          <w:sz w:val="24"/>
+          <w:szCs w:val="24"/>
+        </w:rPr>
+        <w:t>páginas</w:t>
+      </w:r>
+      <w:r>
+        <w:rPr>
+          <w:rFonts w:ascii="Arial" w:hAnsi="Arial" w:cs="Arial"/>
+          <w:sz w:val="24"/>
+          <w:szCs w:val="24"/>
+        </w:rPr>
+        <w:t xml:space="preserve"> = 2^15, por lo que se necesitan 15 bits para direccionar a</w:t>
+      </w:r>
+      <w:r>
+        <w:rPr>
+          <w:rFonts w:ascii="Arial" w:hAnsi="Arial" w:cs="Arial"/>
+          <w:sz w:val="24"/>
+          <w:szCs w:val="24"/>
+        </w:rPr>
+        <w:t xml:space="preserve"> la página.</w:t>
+      </w:r>
+    </w:p>
+    <w:p>
+      <w:pPr>
+        <w:spacing w:line="276" w:lineRule="auto"/>
         <w:rPr>
           <w:rFonts w:ascii="Arial" w:hAnsi="Arial" w:cs="Arial"/>
           <w:sz w:val="24"/>
@@ -1881,283 +3188,6 @@
           <w:szCs w:val="24"/>
         </w:rPr>
         <w:lastRenderedPageBreak/>
-        <w:t>Modificado</w:t>
-      </w:r>
-      <w:r>
-        <w:rPr>
-          <w:rFonts w:ascii="Arial" w:hAnsi="Arial" w:cs="Arial"/>
-          <w:sz w:val="24"/>
-          <w:szCs w:val="24"/>
-        </w:rPr>
-        <w:t xml:space="preserve">: </w:t>
-      </w:r>
-      <w:proofErr w:type="spellStart"/>
-      <w:r>
-        <w:rPr>
-          <w:rFonts w:ascii="Arial" w:hAnsi="Arial" w:cs="Arial"/>
-          <w:sz w:val="24"/>
-          <w:szCs w:val="24"/>
-        </w:rPr>
-        <w:t>dirty</w:t>
-      </w:r>
-      <w:proofErr w:type="spellEnd"/>
-      <w:r>
-        <w:rPr>
-          <w:rFonts w:ascii="Arial" w:hAnsi="Arial" w:cs="Arial"/>
-          <w:sz w:val="24"/>
-          <w:szCs w:val="24"/>
-        </w:rPr>
-        <w:t xml:space="preserve"> bit que representa que la entrada fue modificada y debe ser escrita en disco. Si este bit está en 0, significa que no es necesario volver a copiar el valor al disco ya que no hubo modificaciones</w:t>
-      </w:r>
-    </w:p>
-    <w:p>
-      <w:pPr>
-        <w:rPr>
-          <w:rFonts w:ascii="Arial" w:hAnsi="Arial" w:cs="Arial"/>
-          <w:sz w:val="24"/>
-          <w:szCs w:val="24"/>
-        </w:rPr>
-      </w:pPr>
-      <w:r>
-        <w:rPr>
-          <w:rFonts w:ascii="Arial" w:hAnsi="Arial" w:cs="Arial"/>
-          <w:sz w:val="24"/>
-          <w:szCs w:val="24"/>
-        </w:rPr>
-        <w:t xml:space="preserve">Cantidad de </w:t>
-      </w:r>
-      <w:proofErr w:type="spellStart"/>
-      <w:r>
-        <w:rPr>
-          <w:rFonts w:ascii="Arial" w:hAnsi="Arial" w:cs="Arial"/>
-          <w:sz w:val="24"/>
-          <w:szCs w:val="24"/>
-        </w:rPr>
-        <w:t>frames</w:t>
-      </w:r>
-      <w:proofErr w:type="spellEnd"/>
-      <w:r>
-        <w:rPr>
-          <w:rFonts w:ascii="Arial" w:hAnsi="Arial" w:cs="Arial"/>
-          <w:sz w:val="24"/>
-          <w:szCs w:val="24"/>
-        </w:rPr>
-        <w:t xml:space="preserve">: </w:t>
-      </w:r>
-      <w:r>
-        <w:rPr>
-          <w:rFonts w:ascii="Arial" w:hAnsi="Arial" w:cs="Arial"/>
-          <w:sz w:val="24"/>
-          <w:szCs w:val="24"/>
-        </w:rPr>
-        <w:t>2GB</w:t>
-      </w:r>
-      <w:r>
-        <w:rPr>
-          <w:rFonts w:ascii="Arial" w:hAnsi="Arial" w:cs="Arial"/>
-          <w:sz w:val="24"/>
-          <w:szCs w:val="24"/>
-        </w:rPr>
-        <w:t xml:space="preserve"> / 8KB = </w:t>
-      </w:r>
-      <w:r>
-        <w:rPr>
-          <w:rFonts w:ascii="Arial" w:hAnsi="Arial" w:cs="Arial"/>
-          <w:sz w:val="24"/>
-          <w:szCs w:val="24"/>
-        </w:rPr>
-        <w:t>262.144 = 2^18</w:t>
-      </w:r>
-      <w:r>
-        <w:rPr>
-          <w:rFonts w:ascii="Arial" w:hAnsi="Arial" w:cs="Arial"/>
-          <w:sz w:val="24"/>
-          <w:szCs w:val="24"/>
-        </w:rPr>
-        <w:t>, 1</w:t>
-      </w:r>
-      <w:r>
-        <w:rPr>
-          <w:rFonts w:ascii="Arial" w:hAnsi="Arial" w:cs="Arial"/>
-          <w:sz w:val="24"/>
-          <w:szCs w:val="24"/>
-        </w:rPr>
-        <w:t>8</w:t>
-      </w:r>
-      <w:r>
-        <w:rPr>
-          <w:rFonts w:ascii="Arial" w:hAnsi="Arial" w:cs="Arial"/>
-          <w:sz w:val="24"/>
-          <w:szCs w:val="24"/>
-        </w:rPr>
-        <w:t xml:space="preserve"> bits para direccionar al marco de página.</w:t>
-      </w:r>
-    </w:p>
-    <w:p>
-      <w:pPr>
-        <w:rPr>
-          <w:rFonts w:ascii="Arial" w:hAnsi="Arial" w:cs="Arial"/>
-          <w:sz w:val="24"/>
-          <w:szCs w:val="24"/>
-        </w:rPr>
-      </w:pPr>
-    </w:p>
-    <w:p>
-      <w:pPr>
-        <w:rPr>
-          <w:rFonts w:ascii="Arial" w:hAnsi="Arial" w:cs="Arial"/>
-          <w:sz w:val="24"/>
-          <w:szCs w:val="24"/>
-        </w:rPr>
-      </w:pPr>
-      <w:r>
-        <w:rPr>
-          <w:rFonts w:ascii="Arial" w:hAnsi="Arial" w:cs="Arial"/>
-          <w:sz w:val="24"/>
-          <w:szCs w:val="24"/>
-        </w:rPr>
-        <w:t xml:space="preserve">c) Determine el número de marcos de página. </w:t>
-      </w:r>
-    </w:p>
-    <w:p>
-      <w:pPr>
-        <w:rPr>
-          <w:rFonts w:ascii="Arial" w:hAnsi="Arial" w:cs="Arial"/>
-          <w:sz w:val="24"/>
-          <w:szCs w:val="24"/>
-        </w:rPr>
-      </w:pPr>
-      <w:r>
-        <w:rPr>
-          <w:rFonts w:ascii="Arial" w:hAnsi="Arial" w:cs="Arial"/>
-          <w:sz w:val="24"/>
-          <w:szCs w:val="24"/>
-        </w:rPr>
-        <w:t xml:space="preserve">Número de marcos de página: </w:t>
-      </w:r>
-      <w:r>
-        <w:rPr>
-          <w:rFonts w:ascii="Arial" w:hAnsi="Arial" w:cs="Arial"/>
-          <w:sz w:val="24"/>
-          <w:szCs w:val="24"/>
-        </w:rPr>
-        <w:t>2GB</w:t>
-      </w:r>
-      <w:r>
-        <w:rPr>
-          <w:rFonts w:ascii="Arial" w:hAnsi="Arial" w:cs="Arial"/>
-          <w:sz w:val="24"/>
-          <w:szCs w:val="24"/>
-        </w:rPr>
-        <w:t xml:space="preserve"> / 8KB = </w:t>
-      </w:r>
-      <w:r>
-        <w:rPr>
-          <w:rFonts w:ascii="Arial" w:hAnsi="Arial" w:cs="Arial"/>
-          <w:sz w:val="24"/>
-          <w:szCs w:val="24"/>
-        </w:rPr>
-        <w:t>262.144</w:t>
-      </w:r>
-    </w:p>
-    <w:p>
-      <w:pPr>
-        <w:rPr>
-          <w:rFonts w:ascii="Arial" w:hAnsi="Arial" w:cs="Arial"/>
-          <w:sz w:val="24"/>
-          <w:szCs w:val="24"/>
-        </w:rPr>
-      </w:pPr>
-    </w:p>
-    <w:p>
-      <w:pPr>
-        <w:rPr>
-          <w:rFonts w:ascii="Arial" w:hAnsi="Arial" w:cs="Arial"/>
-          <w:sz w:val="24"/>
-          <w:szCs w:val="24"/>
-        </w:rPr>
-      </w:pPr>
-      <w:r>
-        <w:rPr>
-          <w:rFonts w:ascii="Arial" w:hAnsi="Arial" w:cs="Arial"/>
-          <w:sz w:val="24"/>
-          <w:szCs w:val="24"/>
-        </w:rPr>
-        <w:t>d) Determine el formato de la dirección lógica.</w:t>
-      </w:r>
-    </w:p>
-    <w:p>
-      <w:pPr>
-        <w:rPr>
-          <w:rFonts w:ascii="Arial" w:hAnsi="Arial" w:cs="Arial"/>
-          <w:sz w:val="24"/>
-          <w:szCs w:val="24"/>
-        </w:rPr>
-      </w:pPr>
-      <w:r>
-        <w:rPr>
-          <w:rFonts w:ascii="Arial" w:hAnsi="Arial" w:cs="Arial"/>
-          <w:sz w:val="24"/>
-          <w:szCs w:val="24"/>
-        </w:rPr>
-        <w:t>Log2(256MB)= 28 bits de dirección lógica.</w:t>
-      </w:r>
-    </w:p>
-    <w:p>
-      <w:pPr>
-        <w:rPr>
-          <w:rFonts w:ascii="Arial" w:hAnsi="Arial" w:cs="Arial"/>
-          <w:sz w:val="24"/>
-          <w:szCs w:val="24"/>
-        </w:rPr>
-      </w:pPr>
-      <w:r>
-        <w:rPr>
-          <w:rFonts w:ascii="Arial" w:hAnsi="Arial" w:cs="Arial"/>
-          <w:sz w:val="24"/>
-          <w:szCs w:val="24"/>
-        </w:rPr>
-        <w:t xml:space="preserve">Cantidad de </w:t>
-      </w:r>
-      <w:r>
-        <w:rPr>
-          <w:rFonts w:ascii="Arial" w:hAnsi="Arial" w:cs="Arial"/>
-          <w:sz w:val="24"/>
-          <w:szCs w:val="24"/>
-        </w:rPr>
-        <w:t>páginas</w:t>
-      </w:r>
-      <w:r>
-        <w:rPr>
-          <w:rFonts w:ascii="Arial" w:hAnsi="Arial" w:cs="Arial"/>
-          <w:sz w:val="24"/>
-          <w:szCs w:val="24"/>
-        </w:rPr>
-        <w:t xml:space="preserve"> = 2^15, por lo que se necesitan 15 bits para direccionar a</w:t>
-      </w:r>
-      <w:r>
-        <w:rPr>
-          <w:rFonts w:ascii="Arial" w:hAnsi="Arial" w:cs="Arial"/>
-          <w:sz w:val="24"/>
-          <w:szCs w:val="24"/>
-        </w:rPr>
-        <w:t xml:space="preserve"> la página.</w:t>
-      </w:r>
-    </w:p>
-    <w:p>
-      <w:pPr>
-        <w:rPr>
-          <w:rFonts w:ascii="Arial" w:hAnsi="Arial" w:cs="Arial"/>
-          <w:sz w:val="24"/>
-          <w:szCs w:val="24"/>
-        </w:rPr>
-      </w:pPr>
-      <w:r>
-        <w:rPr>
-          <w:rFonts w:ascii="Arial" w:hAnsi="Arial" w:cs="Arial"/>
-          <w:sz w:val="24"/>
-          <w:szCs w:val="24"/>
-        </w:rPr>
         <w:t xml:space="preserve">Tamaño de </w:t>
       </w:r>
       <w:r>
@@ -2187,6 +3217,7 @@
     </w:p>
     <w:p>
       <w:pPr>
+        <w:spacing w:line="276" w:lineRule="auto"/>
         <w:rPr>
           <w:rFonts w:ascii="Arial" w:hAnsi="Arial" w:cs="Arial"/>
           <w:sz w:val="24"/>
@@ -2236,15 +3267,17 @@
     </w:p>
     <w:p>
       <w:pPr>
-        <w:rPr>
-          <w:rFonts w:ascii="Arial" w:hAnsi="Arial" w:cs="Arial"/>
-          <w:sz w:val="24"/>
-          <w:szCs w:val="24"/>
-        </w:rPr>
-      </w:pPr>
-    </w:p>
-    <w:p>
-      <w:pPr>
+        <w:spacing w:line="276" w:lineRule="auto"/>
+        <w:rPr>
+          <w:rFonts w:ascii="Arial" w:hAnsi="Arial" w:cs="Arial"/>
+          <w:sz w:val="24"/>
+          <w:szCs w:val="24"/>
+        </w:rPr>
+      </w:pPr>
+    </w:p>
+    <w:p>
+      <w:pPr>
+        <w:spacing w:line="276" w:lineRule="auto"/>
         <w:rPr>
           <w:rFonts w:ascii="Arial" w:hAnsi="Arial" w:cs="Arial"/>
           <w:sz w:val="24"/>
@@ -2282,7 +3315,7 @@
                     <pic:cNvPicPr/>
                   </pic:nvPicPr>
                   <pic:blipFill>
-                    <a:blip r:embed="rId7">
+                    <a:blip r:embed="rId8">
                       <a:extLst>
                         <a:ext uri="{28A0092B-C50C-407E-A947-70E740481C1C}">
                           <a14:useLocalDpi xmlns:a14="http://schemas.microsoft.com/office/drawing/2010/main" val="0"/>
@@ -2325,6 +3358,7 @@
     </w:p>
     <w:p>
       <w:pPr>
+        <w:spacing w:line="276" w:lineRule="auto"/>
         <w:rPr>
           <w:rFonts w:ascii="Arial" w:hAnsi="Arial" w:cs="Arial"/>
           <w:sz w:val="24"/>
@@ -2350,6 +3384,7 @@
     </w:p>
     <w:p>
       <w:pPr>
+        <w:spacing w:line="276" w:lineRule="auto"/>
         <w:rPr>
           <w:rFonts w:ascii="Arial" w:hAnsi="Arial" w:cs="Arial"/>
           <w:sz w:val="24"/>
@@ -2403,6 +3438,7 @@
     </w:p>
     <w:p>
       <w:pPr>
+        <w:spacing w:line="276" w:lineRule="auto"/>
         <w:rPr>
           <w:rFonts w:ascii="Arial" w:hAnsi="Arial" w:cs="Arial"/>
           <w:sz w:val="24"/>
@@ -2428,6 +3464,7 @@
     </w:p>
     <w:p>
       <w:pPr>
+        <w:spacing w:line="276" w:lineRule="auto"/>
         <w:rPr>
           <w:rFonts w:ascii="Arial" w:hAnsi="Arial" w:cs="Arial"/>
           <w:sz w:val="24"/>
@@ -2453,6 +3490,7 @@
     </w:p>
     <w:p>
       <w:pPr>
+        <w:spacing w:line="276" w:lineRule="auto"/>
         <w:rPr>
           <w:rFonts w:ascii="Arial" w:hAnsi="Arial" w:cs="Arial"/>
           <w:sz w:val="24"/>
@@ -2505,7 +3543,7 @@
       <w:proofErr w:type="spellEnd"/>
     </w:p>
     <w:sectPr>
-      <w:footerReference w:type="default" r:id="rId8"/>
+      <w:footerReference w:type="default" r:id="rId9"/>
       <w:pgSz w:w="11906" w:h="16838"/>
       <w:pgMar w:top="1417" w:right="1701" w:bottom="1417" w:left="1701" w:header="708" w:footer="708" w:gutter="0"/>
       <w:pgNumType w:start="0"/>
@@ -3554,7 +4592,7 @@
     <w:uiPriority w:val="9"/>
     <w:unhideWhenUsed/>
     <w:qFormat/>
-    <w:rsid w:val="009178B5"/>
+    <w:rsid w:val="009554E4"/>
     <w:pPr>
       <w:keepNext/>
       <w:keepLines/>
@@ -3564,7 +4602,7 @@
     <w:rPr>
       <w:rFonts w:asciiTheme="majorHAnsi" w:eastAsiaTheme="majorEastAsia" w:hAnsiTheme="majorHAnsi" w:cstheme="majorBidi"/>
       <w:b/>
-      <w:sz w:val="28"/>
+      <w:sz w:val="36"/>
       <w:szCs w:val="26"/>
     </w:rPr>
   </w:style>
@@ -3575,10 +4613,9 @@
     <w:link w:val="Ttulo3Car"/>
     <w:autoRedefine/>
     <w:uiPriority w:val="9"/>
-    <w:semiHidden/>
     <w:unhideWhenUsed/>
     <w:qFormat/>
-    <w:rsid w:val="009178B5"/>
+    <w:rsid w:val="009554E4"/>
     <w:pPr>
       <w:keepNext/>
       <w:keepLines/>
@@ -3588,7 +4625,7 @@
     <w:rPr>
       <w:rFonts w:asciiTheme="majorHAnsi" w:eastAsiaTheme="majorEastAsia" w:hAnsiTheme="majorHAnsi" w:cstheme="majorBidi"/>
       <w:b/>
-      <w:sz w:val="24"/>
+      <w:sz w:val="32"/>
       <w:szCs w:val="24"/>
     </w:rPr>
   </w:style>
@@ -3637,11 +4674,11 @@
     <w:basedOn w:val="Fuentedeprrafopredeter"/>
     <w:link w:val="Ttulo2"/>
     <w:uiPriority w:val="9"/>
-    <w:rsid w:val="009178B5"/>
+    <w:rsid w:val="009554E4"/>
     <w:rPr>
       <w:rFonts w:asciiTheme="majorHAnsi" w:eastAsiaTheme="majorEastAsia" w:hAnsiTheme="majorHAnsi" w:cstheme="majorBidi"/>
       <w:b/>
-      <w:sz w:val="28"/>
+      <w:sz w:val="36"/>
       <w:szCs w:val="26"/>
     </w:rPr>
   </w:style>
@@ -3650,12 +4687,11 @@
     <w:basedOn w:val="Fuentedeprrafopredeter"/>
     <w:link w:val="Ttulo3"/>
     <w:uiPriority w:val="9"/>
-    <w:semiHidden/>
-    <w:rsid w:val="009178B5"/>
+    <w:rsid w:val="009554E4"/>
     <w:rPr>
       <w:rFonts w:asciiTheme="majorHAnsi" w:eastAsiaTheme="majorEastAsia" w:hAnsiTheme="majorHAnsi" w:cstheme="majorBidi"/>
       <w:b/>
-      <w:sz w:val="24"/>
+      <w:sz w:val="32"/>
       <w:szCs w:val="24"/>
     </w:rPr>
   </w:style>
@@ -3742,6 +4778,65 @@
       <w:ind w:left="720"/>
       <w:contextualSpacing/>
     </w:pPr>
+  </w:style>
+  <w:style w:type="paragraph" w:styleId="TtuloTDC">
+    <w:name w:val="TOC Heading"/>
+    <w:basedOn w:val="Ttulo1"/>
+    <w:next w:val="Normal"/>
+    <w:uiPriority w:val="39"/>
+    <w:unhideWhenUsed/>
+    <w:qFormat/>
+    <w:rsid w:val="009554E4"/>
+    <w:pPr>
+      <w:jc w:val="left"/>
+      <w:outlineLvl w:val="9"/>
+    </w:pPr>
+    <w:rPr>
+      <w:b w:val="0"/>
+      <w:color w:val="2F5496" w:themeColor="accent1" w:themeShade="BF"/>
+      <w:kern w:val="0"/>
+      <w:sz w:val="32"/>
+      <w:szCs w:val="32"/>
+      <w:lang w:eastAsia="es-AR"/>
+      <w14:ligatures w14:val="none"/>
+    </w:rPr>
+  </w:style>
+  <w:style w:type="paragraph" w:styleId="TDC2">
+    <w:name w:val="toc 2"/>
+    <w:basedOn w:val="Normal"/>
+    <w:next w:val="Normal"/>
+    <w:autoRedefine/>
+    <w:uiPriority w:val="39"/>
+    <w:unhideWhenUsed/>
+    <w:rsid w:val="009554E4"/>
+    <w:pPr>
+      <w:spacing w:after="100"/>
+      <w:ind w:left="220"/>
+    </w:pPr>
+  </w:style>
+  <w:style w:type="paragraph" w:styleId="TDC3">
+    <w:name w:val="toc 3"/>
+    <w:basedOn w:val="Normal"/>
+    <w:next w:val="Normal"/>
+    <w:autoRedefine/>
+    <w:uiPriority w:val="39"/>
+    <w:unhideWhenUsed/>
+    <w:rsid w:val="009554E4"/>
+    <w:pPr>
+      <w:spacing w:after="100"/>
+      <w:ind w:left="440"/>
+    </w:pPr>
+  </w:style>
+  <w:style w:type="character" w:styleId="Hipervnculo">
+    <w:name w:val="Hyperlink"/>
+    <w:basedOn w:val="Fuentedeprrafopredeter"/>
+    <w:uiPriority w:val="99"/>
+    <w:unhideWhenUsed/>
+    <w:rsid w:val="009554E4"/>
+    <w:rPr>
+      <w:color w:val="0563C1" w:themeColor="hyperlink"/>
+      <w:u w:val="single"/>
+    </w:rPr>
   </w:style>
 </w:styles>
 </file>
@@ -4039,4 +5134,16 @@
     </a:ext>
   </a:extLst>
 </a:theme>
+</file>
+
+<file path=customXml/item1.xml><?xml version="1.0" encoding="utf-8"?>
+<b:Sources xmlns:b="http://schemas.openxmlformats.org/officeDocument/2006/bibliography" xmlns="http://schemas.openxmlformats.org/officeDocument/2006/bibliography" SelectedStyle="\APASixthEditionOfficeOnline.xsl" StyleName="APA" Version="6"/>
+</file>
+
+<file path=customXml/itemProps1.xml><?xml version="1.0" encoding="utf-8"?>
+<ds:datastoreItem xmlns:ds="http://schemas.openxmlformats.org/officeDocument/2006/customXml" ds:itemID="{49E6D6AC-6682-4AD7-858C-06D1F3A3A05B}">
+  <ds:schemaRefs>
+    <ds:schemaRef ds:uri="http://schemas.openxmlformats.org/officeDocument/2006/bibliography"/>
+  </ds:schemaRefs>
+</ds:datastoreItem>
 </file>
</xml_diff>

<commit_message>
finalizado informe excepto minishell
</commit_message>
<xml_diff>
--- a/Informe.docx
+++ b/Informe.docx
@@ -1664,15 +1664,7 @@
       <w:bookmarkStart w:id="0" w:name="_Toc149681802"/>
       <w:r>
         <w:lastRenderedPageBreak/>
-        <w:t xml:space="preserve">1.1 Procesos, </w:t>
-      </w:r>
-      <w:proofErr w:type="spellStart"/>
-      <w:r>
-        <w:t>threads</w:t>
-      </w:r>
-      <w:proofErr w:type="spellEnd"/>
-      <w:r>
-        <w:t xml:space="preserve"> y Comunicación</w:t>
+        <w:t>1.1 Procesos, threads y Comunicación</w:t>
       </w:r>
       <w:bookmarkEnd w:id="0"/>
     </w:p>
@@ -1810,51 +1802,23 @@
           <w:sz w:val="24"/>
           <w:szCs w:val="24"/>
         </w:rPr>
-        <w:t xml:space="preserve"> es con un hilo por cada uno, la exclusión mutua en la mesa de entrada es modelada con un </w:t>
-      </w:r>
-      <w:proofErr w:type="spellStart"/>
-      <w:r>
-        <w:rPr>
-          <w:rFonts w:ascii="Arial" w:hAnsi="Arial" w:cs="Arial"/>
-          <w:sz w:val="24"/>
-          <w:szCs w:val="24"/>
-        </w:rPr>
-        <w:t>mutex</w:t>
-      </w:r>
-      <w:proofErr w:type="spellEnd"/>
-      <w:r>
-        <w:rPr>
-          <w:rFonts w:ascii="Arial" w:hAnsi="Arial" w:cs="Arial"/>
-          <w:sz w:val="24"/>
-          <w:szCs w:val="24"/>
-        </w:rPr>
-        <w:t xml:space="preserve"> y cada una de las 3 filas es implementada con un semáforo. </w:t>
-      </w:r>
-      <w:r>
-        <w:rPr>
-          <w:rFonts w:ascii="Arial" w:hAnsi="Arial" w:cs="Arial"/>
-          <w:sz w:val="24"/>
-          <w:szCs w:val="24"/>
-        </w:rPr>
-        <w:t xml:space="preserve">Los empleados también son sincronizados con un </w:t>
-      </w:r>
-      <w:proofErr w:type="spellStart"/>
-      <w:r>
-        <w:rPr>
-          <w:rFonts w:ascii="Arial" w:hAnsi="Arial" w:cs="Arial"/>
-          <w:sz w:val="24"/>
-          <w:szCs w:val="24"/>
-        </w:rPr>
-        <w:t>mutex</w:t>
-      </w:r>
-      <w:proofErr w:type="spellEnd"/>
-      <w:r>
-        <w:rPr>
-          <w:rFonts w:ascii="Arial" w:hAnsi="Arial" w:cs="Arial"/>
-          <w:sz w:val="24"/>
-          <w:szCs w:val="24"/>
-        </w:rPr>
-        <w:t xml:space="preserve"> para no permitir que un cliente sea atendido por más de un empleado.</w:t>
+        <w:t xml:space="preserve"> es con un hilo por cada uno, la exclusión mutua en la mesa de entrada es modelada con un mutex y cada una de las 3 filas es implementada con un semáforo. </w:t>
+      </w:r>
+      <w:r>
+        <w:rPr>
+          <w:rFonts w:ascii="Arial" w:hAnsi="Arial" w:cs="Arial"/>
+          <w:sz w:val="24"/>
+          <w:szCs w:val="24"/>
+        </w:rPr>
+        <w:t>Los empleados también son sincronizados con un mutex para no permitir que un cliente sea atendido por más de un empleado.</w:t>
+      </w:r>
+      <w:r>
+        <w:rPr>
+          <w:rFonts w:ascii="Arial" w:hAnsi="Arial" w:cs="Arial"/>
+          <w:sz w:val="24"/>
+          <w:szCs w:val="24"/>
+        </w:rPr>
+        <w:t xml:space="preserve"> También, se utilizan 3 semáforos que marcan que cada tipo de cliente está siendo atendido, y luego otro general para marcar que el cliente terminó de ser atendido, asumiendo que la implementación de los semáforos es FIFO como fue aclarado por la cátedra.</w:t>
       </w:r>
     </w:p>
     <w:p>
@@ -1877,43 +1841,15 @@
           <w:sz w:val="24"/>
           <w:szCs w:val="24"/>
         </w:rPr>
-        <w:t>La implementación de los clientes y empleados es con un proceso por cada uno. El modelo de la implementación sigue siendo el mismo. Simulamos el “</w:t>
-      </w:r>
-      <w:proofErr w:type="spellStart"/>
-      <w:r>
-        <w:rPr>
-          <w:rFonts w:ascii="Arial" w:hAnsi="Arial" w:cs="Arial"/>
-          <w:sz w:val="24"/>
-          <w:szCs w:val="24"/>
-        </w:rPr>
-        <w:t>trywait</w:t>
-      </w:r>
-      <w:proofErr w:type="spellEnd"/>
-      <w:r>
-        <w:rPr>
-          <w:rFonts w:ascii="Arial" w:hAnsi="Arial" w:cs="Arial"/>
-          <w:sz w:val="24"/>
-          <w:szCs w:val="24"/>
-        </w:rPr>
-        <w:t xml:space="preserve">” de un semáforo utilizando un </w:t>
-      </w:r>
-      <w:proofErr w:type="spellStart"/>
-      <w:r>
-        <w:rPr>
-          <w:rFonts w:ascii="Arial" w:hAnsi="Arial" w:cs="Arial"/>
-          <w:sz w:val="24"/>
-          <w:szCs w:val="24"/>
-        </w:rPr>
-        <w:t>receive</w:t>
-      </w:r>
-      <w:proofErr w:type="spellEnd"/>
-      <w:r>
-        <w:rPr>
-          <w:rFonts w:ascii="Arial" w:hAnsi="Arial" w:cs="Arial"/>
-          <w:sz w:val="24"/>
-          <w:szCs w:val="24"/>
-        </w:rPr>
-        <w:t xml:space="preserve"> no bloqueante, y comparando el resultado retornado. </w:t>
+        <w:t xml:space="preserve">La implementación de los clientes y empleados es con un proceso por cada uno. El modelo de la implementación sigue siendo el mismo. Simulamos el “trywait” de un semáforo utilizando un receive no bloqueante, y comparando el resultado retornado. </w:t>
+      </w:r>
+      <w:r>
+        <w:rPr>
+          <w:rFonts w:ascii="Arial" w:hAnsi="Arial" w:cs="Arial"/>
+          <w:sz w:val="24"/>
+          <w:szCs w:val="24"/>
+        </w:rPr>
+        <w:t>El “wait” de un semáforo fue modelado con un receive bloqueante, y el “signal” con un send no bloqueante. Los mutex fueron tratados como semáforos también. De esta forma mantuvimos el mismo modelo simplificando los cambios realizados.</w:t>
       </w:r>
     </w:p>
     <w:p>
@@ -1932,25 +1868,7 @@
           <w:sz w:val="24"/>
           <w:szCs w:val="24"/>
         </w:rPr>
-        <w:t xml:space="preserve">Creamos una cola de mensajes compartida entre todos los procesos, y un tipo de dato a mandar por cada semáforo o </w:t>
-      </w:r>
-      <w:proofErr w:type="spellStart"/>
-      <w:r>
-        <w:rPr>
-          <w:rFonts w:ascii="Arial" w:hAnsi="Arial" w:cs="Arial"/>
-          <w:sz w:val="24"/>
-          <w:szCs w:val="24"/>
-        </w:rPr>
-        <w:t>mutex</w:t>
-      </w:r>
-      <w:proofErr w:type="spellEnd"/>
-      <w:r>
-        <w:rPr>
-          <w:rFonts w:ascii="Arial" w:hAnsi="Arial" w:cs="Arial"/>
-          <w:sz w:val="24"/>
-          <w:szCs w:val="24"/>
-        </w:rPr>
-        <w:t xml:space="preserve"> que necesitamos. </w:t>
+        <w:t xml:space="preserve">Creamos una cola de mensajes compartida entre todos los procesos, y un tipo de dato a mandar por cada semáforo o mutex que necesitamos. </w:t>
       </w:r>
     </w:p>
     <w:p>
@@ -2000,7 +1918,16 @@
           <w:sz w:val="24"/>
           <w:szCs w:val="24"/>
         </w:rPr>
-        <w:t>Por otro lado, la solución utilizando procesos y colas de mensajes resulta en más protección de memoria y recursos, ya que los procesos no comparten el mismo espacio de direccionamiento entre sí, y un error no afecta directamente a otro proceso, lo cuál si ocurre con los hilos. Como principal desventaja de utilizar procesos es la sobrecarga generada por la creación, terminación y comunicación entre ellos</w:t>
+        <w:t xml:space="preserve">Por otro lado, la solución utilizando procesos y colas de mensajes resulta en más protección de memoria y recursos, ya que los procesos no comparten el mismo espacio de direccionamiento entre sí, y un error no afecta directamente a otro proceso, lo cuál si ocurre con los hilos. Como principal desventaja de utilizar procesos es la sobrecarga </w:t>
+      </w:r>
+      <w:r>
+        <w:rPr>
+          <w:rFonts w:ascii="Arial" w:hAnsi="Arial" w:cs="Arial"/>
+          <w:sz w:val="24"/>
+          <w:szCs w:val="24"/>
+        </w:rPr>
+        <w:lastRenderedPageBreak/>
+        <w:t>generada por la creación, terminación y comunicación entre ellos</w:t>
       </w:r>
       <w:r>
         <w:rPr>
@@ -2026,16 +1953,7 @@
           <w:sz w:val="24"/>
           <w:szCs w:val="24"/>
         </w:rPr>
-        <w:t xml:space="preserve">Como conclusión, ambas soluciones permiten modelar el problema, cada una con sus ventajas y desventajas, pero al momento de inclinarnos hacia una de </w:t>
-      </w:r>
-      <w:r>
-        <w:rPr>
-          <w:rFonts w:ascii="Arial" w:hAnsi="Arial" w:cs="Arial"/>
-          <w:sz w:val="24"/>
-          <w:szCs w:val="24"/>
-        </w:rPr>
-        <w:lastRenderedPageBreak/>
-        <w:t>ellas preferimos implementarla con hilos y semáforos, principalmente por la rapidez y facilidad de implementación.</w:t>
+        <w:t>Como conclusión, ambas soluciones permiten modelar el problema, cada una con sus ventajas y desventajas, pero al momento de inclinarnos hacia una de ellas preferimos implementarla con hilos y semáforos, principalmente por la rapidez y facilidad de implementación.</w:t>
       </w:r>
     </w:p>
     <w:p>
@@ -2054,12 +1972,10 @@
         <w:spacing w:line="276" w:lineRule="auto"/>
       </w:pPr>
       <w:bookmarkStart w:id="2" w:name="_Toc149681804"/>
-      <w:proofErr w:type="spellStart"/>
       <w:r>
         <w:t>Minishell</w:t>
       </w:r>
       <w:bookmarkEnd w:id="2"/>
-      <w:proofErr w:type="spellEnd"/>
       <w:r>
         <w:t xml:space="preserve"> </w:t>
       </w:r>
@@ -2126,61 +2042,7 @@
           <w:sz w:val="24"/>
           <w:szCs w:val="24"/>
         </w:rPr>
-        <w:t>a) Cada secuencia fue implementada en su respectivo archivo, utilizando un hilo por cada función que imprima una letra. Cada una de estas funciones cicla infinitamente, al final del “</w:t>
-      </w:r>
-      <w:proofErr w:type="spellStart"/>
-      <w:r>
-        <w:rPr>
-          <w:rFonts w:ascii="Arial" w:hAnsi="Arial" w:cs="Arial"/>
-          <w:sz w:val="24"/>
-          <w:szCs w:val="24"/>
-        </w:rPr>
-        <w:t>main</w:t>
-      </w:r>
-      <w:proofErr w:type="spellEnd"/>
-      <w:r>
-        <w:rPr>
-          <w:rFonts w:ascii="Arial" w:hAnsi="Arial" w:cs="Arial"/>
-          <w:sz w:val="24"/>
-          <w:szCs w:val="24"/>
-        </w:rPr>
-        <w:t>” en cada archivo agregamos la aclaración de que como los hilos nunca terminarán por consigna, no se llegará a ejecutar nunca cada uno de los “</w:t>
-      </w:r>
-      <w:proofErr w:type="spellStart"/>
-      <w:r>
-        <w:rPr>
-          <w:rFonts w:ascii="Arial" w:hAnsi="Arial" w:cs="Arial"/>
-          <w:sz w:val="24"/>
-          <w:szCs w:val="24"/>
-        </w:rPr>
-        <w:t>join</w:t>
-      </w:r>
-      <w:proofErr w:type="spellEnd"/>
-      <w:r>
-        <w:rPr>
-          <w:rFonts w:ascii="Arial" w:hAnsi="Arial" w:cs="Arial"/>
-          <w:sz w:val="24"/>
-          <w:szCs w:val="24"/>
-        </w:rPr>
-        <w:t>(</w:t>
-      </w:r>
-      <w:proofErr w:type="spellStart"/>
-      <w:r>
-        <w:rPr>
-          <w:rFonts w:ascii="Arial" w:hAnsi="Arial" w:cs="Arial"/>
-          <w:sz w:val="24"/>
-          <w:szCs w:val="24"/>
-        </w:rPr>
-        <w:t>thread</w:t>
-      </w:r>
-      <w:proofErr w:type="spellEnd"/>
-      <w:r>
-        <w:rPr>
-          <w:rFonts w:ascii="Arial" w:hAnsi="Arial" w:cs="Arial"/>
-          <w:sz w:val="24"/>
-          <w:szCs w:val="24"/>
-        </w:rPr>
-        <w:t xml:space="preserve">)”. Buscamos simplificar el código lo más posible, </w:t>
+        <w:t xml:space="preserve">a) Cada secuencia fue implementada en su respectivo archivo, utilizando un hilo por cada función que imprima una letra. Cada una de estas funciones cicla infinitamente, al final del “main” en cada archivo agregamos la aclaración de que como los hilos nunca terminarán por consigna, no se llegará a ejecutar nunca cada uno de los “join(thread)”. Buscamos simplificar el código lo más posible, </w:t>
       </w:r>
     </w:p>
     <w:p>
@@ -2238,107 +2100,35 @@
           <w:sz w:val="24"/>
           <w:szCs w:val="24"/>
         </w:rPr>
-        <w:t>podría haber sido modelada con la utilización de un único “</w:t>
-      </w:r>
-      <w:proofErr w:type="spellStart"/>
-      <w:r>
-        <w:rPr>
-          <w:rFonts w:ascii="Arial" w:hAnsi="Arial" w:cs="Arial"/>
-          <w:sz w:val="24"/>
-          <w:szCs w:val="24"/>
-        </w:rPr>
-        <w:t>print</w:t>
-      </w:r>
-      <w:proofErr w:type="spellEnd"/>
-      <w:r>
-        <w:rPr>
-          <w:rFonts w:ascii="Arial" w:hAnsi="Arial" w:cs="Arial"/>
-          <w:sz w:val="24"/>
-          <w:szCs w:val="24"/>
-        </w:rPr>
-        <w:t xml:space="preserve">(C)”, pero llevaría a una secuencia de </w:t>
-      </w:r>
-      <w:proofErr w:type="spellStart"/>
-      <w:r>
-        <w:rPr>
-          <w:rFonts w:ascii="Arial" w:hAnsi="Arial" w:cs="Arial"/>
-          <w:sz w:val="24"/>
-          <w:szCs w:val="24"/>
-        </w:rPr>
-        <w:t>waits</w:t>
-      </w:r>
-      <w:proofErr w:type="spellEnd"/>
-      <w:r>
-        <w:rPr>
-          <w:rFonts w:ascii="Arial" w:hAnsi="Arial" w:cs="Arial"/>
-          <w:sz w:val="24"/>
-          <w:szCs w:val="24"/>
-        </w:rPr>
-        <w:t xml:space="preserve"> y </w:t>
-      </w:r>
-      <w:proofErr w:type="spellStart"/>
-      <w:r>
-        <w:rPr>
-          <w:rFonts w:ascii="Arial" w:hAnsi="Arial" w:cs="Arial"/>
-          <w:sz w:val="24"/>
-          <w:szCs w:val="24"/>
-        </w:rPr>
-        <w:t>signal</w:t>
-      </w:r>
-      <w:proofErr w:type="spellEnd"/>
-      <w:r>
-        <w:rPr>
-          <w:rFonts w:ascii="Arial" w:hAnsi="Arial" w:cs="Arial"/>
-          <w:sz w:val="24"/>
-          <w:szCs w:val="24"/>
-        </w:rPr>
-        <w:t xml:space="preserve"> entre los 4 semáforos que no creemos que sea justificada por la simplicidad de la solución propuesta.</w:t>
-      </w:r>
-    </w:p>
-    <w:p>
-      <w:pPr>
-        <w:spacing w:line="276" w:lineRule="auto"/>
-        <w:rPr>
-          <w:rFonts w:ascii="Arial" w:hAnsi="Arial" w:cs="Arial"/>
-          <w:sz w:val="24"/>
-          <w:szCs w:val="24"/>
-        </w:rPr>
-      </w:pPr>
-    </w:p>
-    <w:p>
-      <w:pPr>
-        <w:spacing w:line="276" w:lineRule="auto"/>
-        <w:rPr>
-          <w:rFonts w:ascii="Arial" w:hAnsi="Arial" w:cs="Arial"/>
-          <w:sz w:val="24"/>
-          <w:szCs w:val="24"/>
-        </w:rPr>
-      </w:pPr>
-      <w:r>
-        <w:rPr>
-          <w:rFonts w:ascii="Arial" w:hAnsi="Arial" w:cs="Arial"/>
-          <w:sz w:val="24"/>
-          <w:szCs w:val="24"/>
-        </w:rPr>
-        <w:t>b) Seguimos el mismo modelo de implementación que el primer inciso, cambiando la utilización de hilos por procesos, y los semáforos por pipes. Mantuvimos la convención de cerrar todos los pipes que no sean utilizados en cada función, para asegurar una mayor robustez frente a situaciones anómalas. Además, limpiamos el buffer de escritura y lectura cada vez que se hace uso de un “</w:t>
-      </w:r>
-      <w:proofErr w:type="spellStart"/>
-      <w:r>
-        <w:rPr>
-          <w:rFonts w:ascii="Arial" w:hAnsi="Arial" w:cs="Arial"/>
-          <w:sz w:val="24"/>
-          <w:szCs w:val="24"/>
-        </w:rPr>
-        <w:t>read</w:t>
-      </w:r>
-      <w:proofErr w:type="spellEnd"/>
-      <w:r>
-        <w:rPr>
-          <w:rFonts w:ascii="Arial" w:hAnsi="Arial" w:cs="Arial"/>
-          <w:sz w:val="24"/>
-          <w:szCs w:val="24"/>
-        </w:rPr>
-        <w:t xml:space="preserve">”, para evitar que quede basura sin leer y prevenir todo tipo de errores. </w:t>
+        <w:t>podría haber sido modelada con la utilización de un único “print(C)”, pero llevaría a una secuencia de waits y signal entre los 4 semáforos que no creemos que sea justificada por la simplicidad de la solución propuesta.</w:t>
+      </w:r>
+    </w:p>
+    <w:p>
+      <w:pPr>
+        <w:spacing w:line="276" w:lineRule="auto"/>
+        <w:rPr>
+          <w:rFonts w:ascii="Arial" w:hAnsi="Arial" w:cs="Arial"/>
+          <w:sz w:val="24"/>
+          <w:szCs w:val="24"/>
+        </w:rPr>
+      </w:pPr>
+    </w:p>
+    <w:p>
+      <w:pPr>
+        <w:spacing w:line="276" w:lineRule="auto"/>
+        <w:rPr>
+          <w:rFonts w:ascii="Arial" w:hAnsi="Arial" w:cs="Arial"/>
+          <w:sz w:val="24"/>
+          <w:szCs w:val="24"/>
+        </w:rPr>
+      </w:pPr>
+      <w:r>
+        <w:rPr>
+          <w:rFonts w:ascii="Arial" w:hAnsi="Arial" w:cs="Arial"/>
+          <w:sz w:val="24"/>
+          <w:szCs w:val="24"/>
+        </w:rPr>
+        <w:t xml:space="preserve">b) Seguimos el mismo modelo de implementación que el primer inciso, cambiando la utilización de hilos por procesos, y los semáforos por pipes. Mantuvimos la convención de cerrar todos los pipes que no sean utilizados en cada función, para asegurar una mayor robustez frente a situaciones anómalas. Además, limpiamos el buffer de escritura y lectura cada vez que se hace uso de un “read”, para evitar que quede basura sin leer y prevenir todo tipo de errores. </w:t>
       </w:r>
     </w:p>
     <w:p>
@@ -2711,25 +2501,7 @@
           <w:sz w:val="24"/>
           <w:szCs w:val="24"/>
         </w:rPr>
-        <w:t xml:space="preserve">Tamaño de página = Tamaño </w:t>
-      </w:r>
-      <w:proofErr w:type="spellStart"/>
-      <w:r>
-        <w:rPr>
-          <w:rFonts w:ascii="Arial" w:hAnsi="Arial" w:cs="Arial"/>
-          <w:sz w:val="24"/>
-          <w:szCs w:val="24"/>
-        </w:rPr>
-        <w:t>frame</w:t>
-      </w:r>
-      <w:proofErr w:type="spellEnd"/>
-      <w:r>
-        <w:rPr>
-          <w:rFonts w:ascii="Arial" w:hAnsi="Arial" w:cs="Arial"/>
-          <w:sz w:val="24"/>
-          <w:szCs w:val="24"/>
-        </w:rPr>
-        <w:t>: 8KB, offset: log2(8KB) = 13</w:t>
+        <w:t>Tamaño de página = Tamaño frame: 8KB, offset: log2(8KB) = 13</w:t>
       </w:r>
     </w:p>
     <w:p>
@@ -3044,61 +2816,25 @@
           <w:sz w:val="24"/>
           <w:szCs w:val="24"/>
         </w:rPr>
-        <w:t xml:space="preserve">: </w:t>
-      </w:r>
-      <w:proofErr w:type="spellStart"/>
-      <w:r>
-        <w:rPr>
-          <w:rFonts w:ascii="Arial" w:hAnsi="Arial" w:cs="Arial"/>
-          <w:sz w:val="24"/>
-          <w:szCs w:val="24"/>
-        </w:rPr>
-        <w:t>dirty</w:t>
-      </w:r>
-      <w:proofErr w:type="spellEnd"/>
-      <w:r>
-        <w:rPr>
-          <w:rFonts w:ascii="Arial" w:hAnsi="Arial" w:cs="Arial"/>
-          <w:sz w:val="24"/>
-          <w:szCs w:val="24"/>
-        </w:rPr>
-        <w:t xml:space="preserve"> bit que representa que la entrada fue modificada y debe ser escrita en disco. Si este bit está en 0, significa que no es necesario volver a copiar el valor al disco ya que no hubo modificaciones</w:t>
-      </w:r>
-    </w:p>
-    <w:p>
-      <w:pPr>
-        <w:spacing w:line="276" w:lineRule="auto"/>
-        <w:rPr>
-          <w:rFonts w:ascii="Arial" w:hAnsi="Arial" w:cs="Arial"/>
-          <w:sz w:val="24"/>
-          <w:szCs w:val="24"/>
-        </w:rPr>
-      </w:pPr>
-      <w:r>
-        <w:rPr>
-          <w:rFonts w:ascii="Arial" w:hAnsi="Arial" w:cs="Arial"/>
-          <w:sz w:val="24"/>
-          <w:szCs w:val="24"/>
-        </w:rPr>
-        <w:t xml:space="preserve">Cantidad de </w:t>
-      </w:r>
-      <w:proofErr w:type="spellStart"/>
-      <w:r>
-        <w:rPr>
-          <w:rFonts w:ascii="Arial" w:hAnsi="Arial" w:cs="Arial"/>
-          <w:sz w:val="24"/>
-          <w:szCs w:val="24"/>
-        </w:rPr>
-        <w:t>frames</w:t>
-      </w:r>
-      <w:proofErr w:type="spellEnd"/>
-      <w:r>
-        <w:rPr>
-          <w:rFonts w:ascii="Arial" w:hAnsi="Arial" w:cs="Arial"/>
-          <w:sz w:val="24"/>
-          <w:szCs w:val="24"/>
-        </w:rPr>
-        <w:t xml:space="preserve">: </w:t>
+        <w:t>: dirty bit que representa que la entrada fue modificada y debe ser escrita en disco. Si este bit está en 0, significa que no es necesario volver a copiar el valor al disco ya que no hubo modificaciones</w:t>
+      </w:r>
+    </w:p>
+    <w:p>
+      <w:pPr>
+        <w:spacing w:line="276" w:lineRule="auto"/>
+        <w:rPr>
+          <w:rFonts w:ascii="Arial" w:hAnsi="Arial" w:cs="Arial"/>
+          <w:sz w:val="24"/>
+          <w:szCs w:val="24"/>
+        </w:rPr>
+      </w:pPr>
+      <w:r>
+        <w:rPr>
+          <w:rFonts w:ascii="Arial" w:hAnsi="Arial" w:cs="Arial"/>
+          <w:sz w:val="24"/>
+          <w:szCs w:val="24"/>
+        </w:rPr>
+        <w:t xml:space="preserve">Cantidad de frames: </w:t>
       </w:r>
       <w:r>
         <w:rPr>
@@ -3540,36 +3276,8 @@
           <w:sz w:val="24"/>
           <w:szCs w:val="24"/>
         </w:rPr>
-        <w:t xml:space="preserve">: segmento 2, 648 &gt; 408, hay </w:t>
-      </w:r>
-      <w:proofErr w:type="spellStart"/>
-      <w:r>
-        <w:rPr>
-          <w:rFonts w:ascii="Arial" w:hAnsi="Arial" w:cs="Arial"/>
-          <w:sz w:val="24"/>
-          <w:szCs w:val="24"/>
-        </w:rPr>
-        <w:t>Segmentation</w:t>
-      </w:r>
-      <w:proofErr w:type="spellEnd"/>
-      <w:r>
-        <w:rPr>
-          <w:rFonts w:ascii="Arial" w:hAnsi="Arial" w:cs="Arial"/>
-          <w:sz w:val="24"/>
-          <w:szCs w:val="24"/>
-        </w:rPr>
-        <w:t xml:space="preserve"> </w:t>
-      </w:r>
-      <w:proofErr w:type="spellStart"/>
-      <w:r>
-        <w:rPr>
-          <w:rFonts w:ascii="Arial" w:hAnsi="Arial" w:cs="Arial"/>
-          <w:sz w:val="24"/>
-          <w:szCs w:val="24"/>
-        </w:rPr>
-        <w:t>Fault</w:t>
-      </w:r>
-      <w:proofErr w:type="spellEnd"/>
+        <w:t>: segmento 2, 648 &gt; 408, hay Segmentation Fault</w:t>
+      </w:r>
     </w:p>
     <w:p>
       <w:pPr>
@@ -3646,36 +3354,8 @@
           <w:sz w:val="24"/>
           <w:szCs w:val="24"/>
         </w:rPr>
-        <w:t xml:space="preserve">: segmento 1, 240 &gt; 110, hay </w:t>
-      </w:r>
-      <w:proofErr w:type="spellStart"/>
-      <w:r>
-        <w:rPr>
-          <w:rFonts w:ascii="Arial" w:hAnsi="Arial" w:cs="Arial"/>
-          <w:sz w:val="24"/>
-          <w:szCs w:val="24"/>
-        </w:rPr>
-        <w:t>Segmentation</w:t>
-      </w:r>
-      <w:proofErr w:type="spellEnd"/>
-      <w:r>
-        <w:rPr>
-          <w:rFonts w:ascii="Arial" w:hAnsi="Arial" w:cs="Arial"/>
-          <w:sz w:val="24"/>
-          <w:szCs w:val="24"/>
-        </w:rPr>
-        <w:t xml:space="preserve"> </w:t>
-      </w:r>
-      <w:proofErr w:type="spellStart"/>
-      <w:r>
-        <w:rPr>
-          <w:rFonts w:ascii="Arial" w:hAnsi="Arial" w:cs="Arial"/>
-          <w:sz w:val="24"/>
-          <w:szCs w:val="24"/>
-        </w:rPr>
-        <w:t>Fault</w:t>
-      </w:r>
-      <w:proofErr w:type="spellEnd"/>
+        <w:t>: segmento 1, 240 &gt; 110, hay Segmentation Fault</w:t>
+      </w:r>
     </w:p>
     <w:sectPr>
       <w:footerReference w:type="default" r:id="rId9"/>

</xml_diff>